<commit_message>
Removed the first line relaying what my job is in cognizant softvision section
</commit_message>
<xml_diff>
--- a/Bjorn Mathisen Detailed Resume.docx
+++ b/Bjorn Mathisen Detailed Resume.docx
@@ -119,7 +119,19 @@
         <w:rPr>
           <w:rFonts w:ascii="Metropolis" w:hAnsi="Metropolis"/>
         </w:rPr>
-        <w:t>I am a highly skilled full-stack developer with a strong background in C# programming. My experience includes developing and maintaining complex applications, creating and managing databases, and implementing automation, UI testing, and API testing. With a passion for delivering high-quality software solutions, I am committed to staying up-to-date with the latest technologies and best practices. I excel in both individual and team settings, and am always eager to take on new challenges and opportunities to grow as a developer.</w:t>
+        <w:t xml:space="preserve">I am a highly skilled full-stack developer </w:t>
+      </w:r>
+      <w:r>
+        <w:rPr>
+          <w:rFonts w:ascii="Metropolis" w:hAnsi="Metropolis"/>
+        </w:rPr>
+        <w:t xml:space="preserve">four years of experience </w:t>
+      </w:r>
+      <w:r>
+        <w:rPr>
+          <w:rFonts w:ascii="Metropolis" w:hAnsi="Metropolis"/>
+        </w:rPr>
+        <w:t>with a strong background in C# programming. My experience includes developing and maintaining complex applications, creating and managing databases, and implementing automation, UI testing, and API testing. With a passion for delivering high-quality software solutions, I am committed to staying up-to-date with the latest technologies and best practices. I excel in both individual and team settings, and am always eager to take on new challenges and opportunities to grow as a developer.</w:t>
       </w:r>
     </w:p>
     <w:p>
@@ -585,153 +597,25 @@
     </w:p>
     <w:p>
       <w:pPr>
-        <w:ind w:hanging="90"/>
-      </w:pPr>
-      <w:r>
-        <w:t>Cognizant Softvision is a global technology company that specializes in digital engineering and innovation.</w:t>
-      </w:r>
-    </w:p>
-    <w:p>
-      <w:pPr>
-        <w:ind w:hanging="90"/>
-      </w:pPr>
-      <w:r>
-        <w:rPr>
-          <w:b/>
-          <w:bCs/>
-        </w:rPr>
-        <w:t xml:space="preserve">  Responsibilities</w:t>
-      </w:r>
-      <w:r>
-        <w:t xml:space="preserve">: </w:t>
-      </w:r>
-    </w:p>
-    <w:p>
-      <w:pPr>
         <w:pStyle w:val="NoSpacing"/>
-        <w:numPr>
-          <w:ilvl w:val="0"/>
-          <w:numId w:val="17"/>
-        </w:numPr>
-        <w:rPr>
-          <w:rFonts w:ascii="Metropolis" w:eastAsia="Proxima Nova" w:hAnsi="Metropolis" w:cs="Proxima Nova"/>
-          <w:bCs/>
-        </w:rPr>
-      </w:pPr>
-      <w:r>
-        <w:rPr>
-          <w:rFonts w:ascii="Metropolis" w:hAnsi="Metropolis"/>
-        </w:rPr>
-        <w:t>Design, develop, and test software solutions for clients in the retail and healthcare industries</w:t>
-      </w:r>
-      <w:r>
-        <w:rPr>
-          <w:rFonts w:ascii="Metropolis" w:hAnsi="Metropolis"/>
-        </w:rPr>
-        <w:t>.</w:t>
+        <w:rPr>
+          <w:rFonts w:eastAsia="Times New Roman"/>
+          <w:lang w:val="en-US"/>
+        </w:rPr>
+      </w:pPr>
+      <w:r>
+        <w:t>My</w:t>
+      </w:r>
+      <w:r>
+        <w:t xml:space="preserve"> role involves ensuring the quality and reliability of software solutions for clients in the retail and healthcare industries. I am responsible for developing and implementing automation scripts and performing various testing methods to guarantee that the software meets the highest standards of quality.</w:t>
       </w:r>
     </w:p>
     <w:p>
       <w:pPr>
         <w:pStyle w:val="NoSpacing"/>
-        <w:numPr>
-          <w:ilvl w:val="0"/>
-          <w:numId w:val="17"/>
-        </w:numPr>
-        <w:rPr>
-          <w:rFonts w:ascii="Metropolis" w:eastAsia="Proxima Nova" w:hAnsi="Metropolis" w:cs="Proxima Nova"/>
-          <w:bCs/>
-        </w:rPr>
-      </w:pPr>
-      <w:r>
-        <w:rPr>
-          <w:rFonts w:ascii="Metropolis" w:hAnsi="Metropolis"/>
-        </w:rPr>
-        <w:t>Collaborate with cross-functional teams to ensure project delivery meets client expectations and requirements</w:t>
-      </w:r>
-    </w:p>
-    <w:p>
-      <w:pPr>
-        <w:pStyle w:val="NoSpacing"/>
-        <w:rPr>
-          <w:rFonts w:ascii="Metropolis" w:eastAsia="Proxima Nova" w:hAnsi="Metropolis" w:cs="Proxima Nova"/>
-          <w:bCs/>
-        </w:rPr>
-      </w:pPr>
-      <w:r>
-        <w:rPr>
-          <w:rFonts w:ascii="Metropolis" w:eastAsia="Proxima Nova" w:hAnsi="Metropolis" w:cs="Proxima Nova"/>
-          <w:b/>
-        </w:rPr>
-        <w:t xml:space="preserve">Achievements: </w:t>
-      </w:r>
-    </w:p>
-    <w:p>
-      <w:pPr>
-        <w:pStyle w:val="NoSpacing"/>
-        <w:numPr>
-          <w:ilvl w:val="0"/>
-          <w:numId w:val="17"/>
-        </w:numPr>
-        <w:rPr>
-          <w:rFonts w:ascii="Metropolis" w:eastAsia="Proxima Nova" w:hAnsi="Metropolis" w:cs="Proxima Nova"/>
-          <w:bCs/>
-        </w:rPr>
-      </w:pPr>
-      <w:r>
-        <w:rPr>
-          <w:rFonts w:ascii="Metropolis" w:eastAsia="Times New Roman" w:hAnsi="Metropolis" w:cs="Times New Roman"/>
-          <w:lang w:val="en-US"/>
-        </w:rPr>
-        <w:t>Developed a reusable</w:t>
-      </w:r>
-      <w:r>
-        <w:rPr>
-          <w:rFonts w:ascii="Metropolis" w:eastAsia="Times New Roman" w:hAnsi="Metropolis" w:cs="Times New Roman"/>
-          <w:lang w:val="en-US"/>
-        </w:rPr>
-        <w:t xml:space="preserve"> automation</w:t>
-      </w:r>
-      <w:r>
-        <w:rPr>
-          <w:rFonts w:ascii="Metropolis" w:eastAsia="Times New Roman" w:hAnsi="Metropolis" w:cs="Times New Roman"/>
-          <w:lang w:val="en-US"/>
-        </w:rPr>
-        <w:t xml:space="preserve"> code library that improved project efficiency and reduced development time by 20%</w:t>
-      </w:r>
-      <w:r>
-        <w:rPr>
-          <w:rFonts w:ascii="Metropolis" w:eastAsia="Times New Roman" w:hAnsi="Metropolis" w:cs="Times New Roman"/>
-          <w:lang w:val="en-US"/>
-        </w:rPr>
-        <w:t>.</w:t>
-      </w:r>
-    </w:p>
-    <w:p>
-      <w:pPr>
-        <w:pStyle w:val="NoSpacing"/>
-        <w:numPr>
-          <w:ilvl w:val="0"/>
-          <w:numId w:val="17"/>
-        </w:numPr>
-        <w:rPr>
-          <w:rFonts w:ascii="Metropolis" w:eastAsia="Proxima Nova" w:hAnsi="Metropolis" w:cs="Proxima Nova"/>
-          <w:bCs/>
-        </w:rPr>
-      </w:pPr>
-      <w:r>
-        <w:rPr>
-          <w:rFonts w:ascii="Metropolis" w:eastAsia="Times New Roman" w:hAnsi="Metropolis" w:cs="Times New Roman"/>
-          <w:lang w:val="en-US"/>
-        </w:rPr>
-        <w:t>Received recognition from management for outstanding teamwork and collaboration on a large-scale retail project</w:t>
-      </w:r>
-      <w:r>
-        <w:rPr>
-          <w:rFonts w:ascii="Metropolis" w:eastAsia="Times New Roman" w:hAnsi="Metropolis" w:cs="Times New Roman"/>
-          <w:lang w:val="en-US"/>
-        </w:rPr>
-        <w:t>.</w:t>
+      </w:pPr>
+      <w:r>
+        <w:t>Collaborating closely with cross-functional teams, I ensure seamless project delivery that meets or exceeds client expectations and requirements. My achievements include the development of a reusable automation code library that enhanced project efficiency and reduced development time by 20%. I also received recognition from the management for my excellent teamwork and collaboration on a large-scale retail project.</w:t>
       </w:r>
     </w:p>
     <w:p>
@@ -828,13 +712,7 @@
         </w:numPr>
       </w:pPr>
       <w:r>
-        <w:t>Collaborated with TriZetto Provider Solutions, a healthcare insurance payment provider, to execute</w:t>
-      </w:r>
-      <w:r>
-        <w:t xml:space="preserve"> </w:t>
-      </w:r>
-      <w:r>
-        <w:t>daily tests, plan testing activities, estimate testing efforts, and analyze requirements in order to align with their product needs and project objectives while maintaining a stringent defect detection process. Worked with the client's product owners and developers to ensure 100 percent code coverage and fast turnaround time on all QA tasks using Azure.</w:t>
+        <w:t>Collaborated with TriZetto Provider Solutions, a healthcare insurance payment provider, to execute daily tests, plan testing activities, estimate testing efforts, and analyze requirements in order to align with their product needs and project objectives while maintaining a stringent defect detection process. Worked with the client's product owners and developers to ensure 100 percent code coverage and fast turnaround time on all QA tasks using Azure.</w:t>
       </w:r>
     </w:p>
     <w:p>
@@ -890,10 +768,7 @@
       </w:r>
       <w:proofErr w:type="spellEnd"/>
       <w:r>
-        <w:t xml:space="preserve"> web portal frontend and API endpoints, seamlessly integrating automation stories into the Azure CLI automation pipeline and generating comprehensive reports on test results</w:t>
-      </w:r>
-      <w:r>
-        <w:t xml:space="preserve"> to be utilized by the QA team lead.</w:t>
+        <w:t xml:space="preserve"> web portal frontend and API endpoints, seamlessly integrating automation stories into the Azure CLI automation pipeline and generating comprehensive reports on test results to be utilized by the QA team lead.</w:t>
       </w:r>
     </w:p>
     <w:p>
@@ -1047,14 +922,8 @@
           <w:ilvl w:val="0"/>
           <w:numId w:val="14"/>
         </w:numPr>
-        <w:rPr>
-          <w:rFonts w:ascii="Metropolis" w:hAnsi="Metropolis"/>
-        </w:rPr>
-      </w:pPr>
-      <w:r>
-        <w:rPr>
-          <w:rFonts w:ascii="Metropolis" w:hAnsi="Metropolis"/>
-        </w:rPr>
+      </w:pPr>
+      <w:r>
         <w:t>Created and executed manual and automated test cases using Selenium C# for a point of sales portal, while utilizing Jira for issue tracking and project management.</w:t>
       </w:r>
     </w:p>
@@ -1065,22 +934,9 @@
           <w:ilvl w:val="0"/>
           <w:numId w:val="14"/>
         </w:numPr>
-        <w:rPr>
-          <w:rFonts w:ascii="Metropolis" w:hAnsi="Metropolis"/>
-        </w:rPr>
-      </w:pPr>
-      <w:r>
-        <w:rPr>
-          <w:rFonts w:ascii="Metropolis" w:hAnsi="Metropolis"/>
-        </w:rPr>
-        <w:lastRenderedPageBreak/>
-        <w:t>Conducted daily testing of API and UI elements using the Chrome Dev Tools and Postman</w:t>
-      </w:r>
-      <w:r>
-        <w:rPr>
-          <w:rFonts w:ascii="Metropolis" w:hAnsi="Metropolis"/>
-        </w:rPr>
-        <w:t>.</w:t>
+      </w:pPr>
+      <w:r>
+        <w:t>Conducted daily testing of API and UI elements using the Chrome Dev Tools and Postman.</w:t>
       </w:r>
     </w:p>
     <w:p>
@@ -1090,21 +946,9 @@
           <w:ilvl w:val="0"/>
           <w:numId w:val="14"/>
         </w:numPr>
-        <w:rPr>
-          <w:rFonts w:ascii="Metropolis" w:hAnsi="Metropolis"/>
-        </w:rPr>
-      </w:pPr>
-      <w:r>
-        <w:rPr>
-          <w:rFonts w:ascii="Metropolis" w:hAnsi="Metropolis"/>
-        </w:rPr>
-        <w:t>Analyzed existing workflows to detect bugs and ensured maintenance and reporting of existing bug reports</w:t>
-      </w:r>
-      <w:r>
-        <w:rPr>
-          <w:rFonts w:ascii="Metropolis" w:hAnsi="Metropolis"/>
-        </w:rPr>
-        <w:t xml:space="preserve"> during the project life cycle.</w:t>
+      </w:pPr>
+      <w:r>
+        <w:t>Analyzed existing workflows to detect bugs and ensured maintenance and reporting of existing bug reports during the project life cycle.</w:t>
       </w:r>
     </w:p>
     <w:p>
@@ -1116,13 +960,10 @@
         </w:numPr>
         <w:rPr>
           <w:rStyle w:val="hgkelc"/>
-          <w:rFonts w:ascii="Metropolis" w:hAnsi="Metropolis"/>
-        </w:rPr>
-      </w:pPr>
-      <w:r>
-        <w:rPr>
-          <w:rFonts w:ascii="Metropolis" w:hAnsi="Metropolis"/>
-        </w:rPr>
+        </w:rPr>
+      </w:pPr>
+      <w:r>
+        <w:lastRenderedPageBreak/>
         <w:t>Ensured direct and continuous communication with developers and product owners to maintain 100 percent code coverage, delivering a fast turnaround time on all QA tasks.</w:t>
       </w:r>
     </w:p>
@@ -1211,14 +1052,10 @@
           <w:numId w:val="13"/>
         </w:numPr>
         <w:rPr>
-          <w:rFonts w:ascii="Metropolis" w:hAnsi="Metropolis"/>
           <w:lang w:val="en-US"/>
         </w:rPr>
       </w:pPr>
       <w:r>
-        <w:rPr>
-          <w:rFonts w:ascii="Metropolis" w:hAnsi="Metropolis"/>
-        </w:rPr>
         <w:t>Collaborated with a small team in an Agile environment to efficiently add new products and implement changes to existing products in Home Depot's point of sales software's backend services using C# and API endpoints.</w:t>
       </w:r>
     </w:p>
@@ -1230,28 +1067,18 @@
           <w:numId w:val="13"/>
         </w:numPr>
         <w:rPr>
-          <w:rFonts w:ascii="Metropolis" w:hAnsi="Metropolis"/>
           <w:lang w:val="en-US"/>
         </w:rPr>
       </w:pPr>
       <w:r>
-        <w:rPr>
-          <w:rFonts w:ascii="Metropolis" w:hAnsi="Metropolis"/>
-        </w:rPr>
         <w:t xml:space="preserve">Developed individual unit tests for each product using </w:t>
       </w:r>
       <w:proofErr w:type="spellStart"/>
       <w:r>
-        <w:rPr>
-          <w:rFonts w:ascii="Metropolis" w:hAnsi="Metropolis"/>
-        </w:rPr>
         <w:t>NUnit</w:t>
       </w:r>
       <w:proofErr w:type="spellEnd"/>
       <w:r>
-        <w:rPr>
-          <w:rFonts w:ascii="Metropolis" w:hAnsi="Metropolis"/>
-        </w:rPr>
         <w:t xml:space="preserve"> prior to submitting them to QA for quality assurance testing.</w:t>
       </w:r>
     </w:p>
@@ -1263,14 +1090,10 @@
           <w:numId w:val="13"/>
         </w:numPr>
         <w:rPr>
-          <w:rFonts w:ascii="Metropolis" w:hAnsi="Metropolis"/>
           <w:lang w:val="en-US"/>
         </w:rPr>
       </w:pPr>
       <w:r>
-        <w:rPr>
-          <w:rFonts w:ascii="Metropolis" w:hAnsi="Metropolis"/>
-        </w:rPr>
         <w:t>Utilized Jira to manage the team's work items, tasks, and project backlog while maintaining an accurate record of each product and changes made to it.</w:t>
       </w:r>
     </w:p>
@@ -1282,13 +1105,11 @@
           <w:numId w:val="13"/>
         </w:numPr>
         <w:rPr>
-          <w:rFonts w:ascii="Metropolis" w:hAnsi="Metropolis"/>
           <w:lang w:val="en-US"/>
         </w:rPr>
       </w:pPr>
       <w:r>
         <w:rPr>
-          <w:rFonts w:ascii="Metropolis" w:hAnsi="Metropolis"/>
           <w:lang w:val="en-US"/>
         </w:rPr>
         <w:t>Maintained daily communication with the QA team to ensure a thorough and timely testing of completed work.</w:t>
@@ -1302,27 +1123,11 @@
           <w:numId w:val="13"/>
         </w:numPr>
         <w:rPr>
-          <w:rFonts w:ascii="Metropolis" w:hAnsi="Metropolis"/>
           <w:lang w:val="en-US"/>
         </w:rPr>
       </w:pPr>
       <w:r>
-        <w:rPr>
-          <w:rFonts w:ascii="Metropolis" w:hAnsi="Metropolis"/>
-        </w:rPr>
-        <w:t xml:space="preserve">Conducted code reviews and utilized Git </w:t>
-      </w:r>
-      <w:r>
-        <w:rPr>
-          <w:rFonts w:ascii="Metropolis" w:hAnsi="Metropolis"/>
-        </w:rPr>
-        <w:t xml:space="preserve">to </w:t>
-      </w:r>
-      <w:r>
-        <w:rPr>
-          <w:rFonts w:ascii="Metropolis" w:hAnsi="Metropolis"/>
-        </w:rPr>
-        <w:t>keep the codebase organized and maintainable.</w:t>
+        <w:t>Conducted code reviews and utilized Git to keep the codebase organized and maintainable.</w:t>
       </w:r>
     </w:p>
     <w:p>
@@ -1386,23 +1191,14 @@
           <w:numId w:val="12"/>
         </w:numPr>
         <w:rPr>
-          <w:rFonts w:ascii="Metropolis" w:hAnsi="Metropolis"/>
           <w:lang w:val="en-US"/>
         </w:rPr>
       </w:pPr>
       <w:r>
         <w:rPr>
-          <w:rFonts w:ascii="Metropolis" w:hAnsi="Metropolis"/>
           <w:lang w:val="en-US"/>
         </w:rPr>
-        <w:t>Repaired computer systems by diagnosing and troubleshooting hardware and software issues</w:t>
-      </w:r>
-      <w:r>
-        <w:rPr>
-          <w:rFonts w:ascii="Metropolis" w:hAnsi="Metropolis"/>
-          <w:lang w:val="en-US"/>
-        </w:rPr>
-        <w:t>.</w:t>
+        <w:t>Repaired computer systems by diagnosing and troubleshooting hardware and software issues.</w:t>
       </w:r>
     </w:p>
     <w:p>
@@ -1413,23 +1209,14 @@
           <w:numId w:val="12"/>
         </w:numPr>
         <w:rPr>
-          <w:rFonts w:ascii="Metropolis" w:hAnsi="Metropolis"/>
           <w:lang w:val="en-US"/>
         </w:rPr>
       </w:pPr>
       <w:r>
         <w:rPr>
-          <w:rFonts w:ascii="Metropolis" w:hAnsi="Metropolis"/>
           <w:lang w:val="en-US"/>
         </w:rPr>
-        <w:t>Managed inventory and ordered parts to ensure timely and efficient repairs</w:t>
-      </w:r>
-      <w:r>
-        <w:rPr>
-          <w:rFonts w:ascii="Metropolis" w:hAnsi="Metropolis"/>
-          <w:lang w:val="en-US"/>
-        </w:rPr>
-        <w:t>.</w:t>
+        <w:t>Managed inventory and ordered parts to ensure timely and efficient repairs.</w:t>
       </w:r>
     </w:p>
     <w:p>
@@ -1440,24 +1227,15 @@
           <w:numId w:val="12"/>
         </w:numPr>
         <w:rPr>
-          <w:rFonts w:ascii="Metropolis" w:hAnsi="Metropolis"/>
           <w:sz w:val="18"/>
           <w:szCs w:val="18"/>
         </w:rPr>
       </w:pPr>
       <w:r>
         <w:rPr>
-          <w:rFonts w:ascii="Metropolis" w:hAnsi="Metropolis"/>
           <w:lang w:val="en-US"/>
         </w:rPr>
-        <w:t>Interacted with customers to provide technical support and resolve issues</w:t>
-      </w:r>
-      <w:r>
-        <w:rPr>
-          <w:rFonts w:ascii="Metropolis" w:hAnsi="Metropolis"/>
-          <w:lang w:val="en-US"/>
-        </w:rPr>
-        <w:t>.</w:t>
+        <w:t>Interacted with customers to provide technical support and resolve issues.</w:t>
       </w:r>
     </w:p>
     <w:p>
@@ -1467,21 +1245,9 @@
           <w:ilvl w:val="0"/>
           <w:numId w:val="12"/>
         </w:numPr>
-        <w:rPr>
-          <w:rFonts w:ascii="Metropolis" w:hAnsi="Metropolis"/>
-        </w:rPr>
-      </w:pPr>
-      <w:r>
-        <w:rPr>
-          <w:rFonts w:ascii="Metropolis" w:hAnsi="Metropolis"/>
-        </w:rPr>
-        <w:t>D</w:t>
-      </w:r>
-      <w:r>
-        <w:rPr>
-          <w:rFonts w:ascii="Metropolis" w:hAnsi="Metropolis"/>
-        </w:rPr>
-        <w:t>eveloped Bash, PowerShell, and Python scripts to identify and resolve technical issues on computer systems.</w:t>
+      </w:pPr>
+      <w:r>
+        <w:t>Developed Bash, PowerShell, and Python scripts to identify and resolve technical issues on computer systems.</w:t>
       </w:r>
     </w:p>
     <w:p>
@@ -1565,13 +1331,11 @@
           <w:numId w:val="11"/>
         </w:numPr>
         <w:rPr>
-          <w:rFonts w:ascii="Metropolis" w:hAnsi="Metropolis"/>
           <w:lang w:val="en-US"/>
         </w:rPr>
       </w:pPr>
       <w:r>
         <w:rPr>
-          <w:rFonts w:ascii="Metropolis" w:hAnsi="Metropolis"/>
           <w:lang w:val="en-US"/>
         </w:rPr>
         <w:t>Collaborated with Martina Carter Entertainment to design and develop a static website that serves as both a portfolio and booking software.</w:t>
@@ -1585,13 +1349,11 @@
           <w:numId w:val="11"/>
         </w:numPr>
         <w:rPr>
-          <w:rFonts w:ascii="Metropolis" w:hAnsi="Metropolis"/>
           <w:lang w:val="en-US"/>
         </w:rPr>
       </w:pPr>
       <w:r>
         <w:rPr>
-          <w:rFonts w:ascii="Metropolis" w:hAnsi="Metropolis"/>
           <w:lang w:val="en-US"/>
         </w:rPr>
         <w:t>Utilized HTML, CSS, and JavaScript to create a visually appealing and user-friendly website with a responsive design that works across multiple devices.</w:t>
@@ -1605,14 +1367,10 @@
           <w:numId w:val="11"/>
         </w:numPr>
         <w:rPr>
-          <w:rFonts w:ascii="Metropolis" w:hAnsi="Metropolis"/>
           <w:lang w:val="en-US"/>
         </w:rPr>
       </w:pPr>
       <w:r>
-        <w:rPr>
-          <w:rFonts w:ascii="Metropolis" w:hAnsi="Metropolis"/>
-        </w:rPr>
         <w:t>Integrated Google's appointment scheduling software as a third-party solution to enable customers to book entertainment services directly through the website.</w:t>
       </w:r>
     </w:p>
@@ -1624,13 +1382,11 @@
           <w:numId w:val="11"/>
         </w:numPr>
         <w:rPr>
-          <w:rFonts w:ascii="Metropolis" w:hAnsi="Metropolis"/>
           <w:lang w:val="en-US"/>
         </w:rPr>
       </w:pPr>
       <w:r>
         <w:rPr>
-          <w:rFonts w:ascii="Metropolis" w:hAnsi="Metropolis"/>
           <w:lang w:val="en-US"/>
         </w:rPr>
         <w:t>Worked closely with the client to gather requirements, provide progress updates, and incorporate feedback into the website design and functionality.</w:t>
@@ -1643,13 +1399,9 @@
           <w:ilvl w:val="0"/>
           <w:numId w:val="11"/>
         </w:numPr>
-        <w:rPr>
-          <w:rFonts w:ascii="Metropolis" w:hAnsi="Metropolis"/>
-        </w:rPr>
-      </w:pPr>
-      <w:r>
-        <w:rPr>
-          <w:rFonts w:ascii="Metropolis" w:hAnsi="Metropolis"/>
+      </w:pPr>
+      <w:r>
+        <w:rPr>
           <w:lang w:val="en-US"/>
         </w:rPr>
         <w:t>Conducted thorough testing and debugging to ensure the website functions correctly and meets all project requirements.</w:t>
@@ -1744,14 +1496,10 @@
           <w:numId w:val="10"/>
         </w:numPr>
         <w:rPr>
-          <w:rFonts w:ascii="Metropolis" w:hAnsi="Metropolis"/>
-          <w:b/>
-        </w:rPr>
-      </w:pPr>
-      <w:r>
-        <w:rPr>
-          <w:rFonts w:ascii="Metropolis" w:hAnsi="Metropolis"/>
-        </w:rPr>
+          <w:b/>
+        </w:rPr>
+      </w:pPr>
+      <w:r>
         <w:t>Created a SQL database and developed a Python web crawler to extract customer information from three separate databases.</w:t>
       </w:r>
     </w:p>
@@ -1763,14 +1511,10 @@
           <w:numId w:val="10"/>
         </w:numPr>
         <w:rPr>
-          <w:rFonts w:ascii="Metropolis" w:hAnsi="Metropolis"/>
-          <w:b/>
-        </w:rPr>
-      </w:pPr>
-      <w:r>
-        <w:rPr>
-          <w:rFonts w:ascii="Metropolis" w:hAnsi="Metropolis"/>
-        </w:rPr>
+          <w:b/>
+        </w:rPr>
+      </w:pPr>
+      <w:r>
         <w:t>Applied ETL (Extract, Transform, Load) techniques to cleanse the extracted data and merge it into a single database.</w:t>
       </w:r>
     </w:p>
@@ -1782,14 +1526,10 @@
           <w:numId w:val="10"/>
         </w:numPr>
         <w:rPr>
-          <w:rFonts w:ascii="Metropolis" w:hAnsi="Metropolis"/>
-          <w:b/>
-        </w:rPr>
-      </w:pPr>
-      <w:r>
-        <w:rPr>
-          <w:rFonts w:ascii="Metropolis" w:hAnsi="Metropolis"/>
-        </w:rPr>
+          <w:b/>
+        </w:rPr>
+      </w:pPr>
+      <w:r>
         <w:t>Removed 100% of the inaccurate customer data, resulting in a reduction of the database size from 45,000 non-usable data points to 17,000 usable data points.</w:t>
       </w:r>
     </w:p>
@@ -1801,14 +1541,10 @@
           <w:numId w:val="10"/>
         </w:numPr>
         <w:rPr>
-          <w:rFonts w:ascii="Metropolis" w:hAnsi="Metropolis"/>
-          <w:b/>
-        </w:rPr>
-      </w:pPr>
-      <w:r>
-        <w:rPr>
-          <w:rFonts w:ascii="Metropolis" w:hAnsi="Metropolis"/>
-        </w:rPr>
+          <w:b/>
+        </w:rPr>
+      </w:pPr>
+      <w:r>
         <w:t>Successfully saved the client's corrupted customer records, ensuring the accuracy and consistency of customer data across the merged database.</w:t>
       </w:r>
     </w:p>
@@ -1982,7 +1718,6 @@
           <w:rFonts w:ascii="Metropolis" w:eastAsia="Proxima Nova" w:hAnsi="Metropolis" w:cs="Proxima Nova"/>
           <w:b/>
         </w:rPr>
-        <w:lastRenderedPageBreak/>
         <w:t xml:space="preserve">Language | </w:t>
       </w:r>
       <w:r>
@@ -2014,20 +1749,6 @@
         </w:rPr>
         <w:t xml:space="preserve"> </w:t>
       </w:r>
-    </w:p>
-    <w:p>
-      <w:pPr>
-        <w:rPr>
-          <w:rFonts w:ascii="Metropolis" w:hAnsi="Metropolis"/>
-        </w:rPr>
-      </w:pPr>
-    </w:p>
-    <w:p>
-      <w:pPr>
-        <w:rPr>
-          <w:rFonts w:ascii="Metropolis" w:hAnsi="Metropolis"/>
-        </w:rPr>
-      </w:pPr>
     </w:p>
     <w:sectPr>
       <w:footerReference w:type="default" r:id="rId8"/>
@@ -5271,6 +4992,7 @@
   <w:style w:type="character" w:default="1" w:styleId="DefaultParagraphFont">
     <w:name w:val="Default Paragraph Font"/>
     <w:uiPriority w:val="1"/>
+    <w:semiHidden/>
     <w:unhideWhenUsed/>
   </w:style>
   <w:style w:type="table" w:default="1" w:styleId="TableNormal">
@@ -5445,6 +5167,23 @@
     <w:rPr>
       <w:rFonts w:ascii="Arial" w:eastAsia="Arial" w:hAnsi="Arial" w:cs="Arial"/>
       <w:lang w:val="en"/>
+    </w:rPr>
+  </w:style>
+  <w:style w:type="paragraph" w:styleId="NormalWeb">
+    <w:name w:val="Normal (Web)"/>
+    <w:basedOn w:val="Normal"/>
+    <w:uiPriority w:val="99"/>
+    <w:semiHidden/>
+    <w:unhideWhenUsed/>
+    <w:rsid w:val="004B2E77"/>
+    <w:pPr>
+      <w:spacing w:before="100" w:beforeAutospacing="1" w:after="100" w:afterAutospacing="1" w:line="240" w:lineRule="auto"/>
+    </w:pPr>
+    <w:rPr>
+      <w:rFonts w:ascii="Times New Roman" w:eastAsia="Times New Roman" w:hAnsi="Times New Roman" w:cs="Times New Roman"/>
+      <w:sz w:val="24"/>
+      <w:szCs w:val="24"/>
+      <w:lang w:val="en-US"/>
     </w:rPr>
   </w:style>
 </w:styles>

</xml_diff>

<commit_message>
Added in detailed edited resume
</commit_message>
<xml_diff>
--- a/Bjorn Mathisen Detailed Resume.docx
+++ b/Bjorn Mathisen Detailed Resume.docx
@@ -6,7 +6,7 @@
       <w:pPr>
         <w:jc w:val="center"/>
         <w:rPr>
-          <w:rFonts w:ascii="Metropolis" w:eastAsia="Proxima Nova" w:hAnsi="Metropolis" w:cs="Proxima Nova"/>
+          <w:rFonts w:eastAsia="Proxima Nova"/>
           <w:b/>
           <w:sz w:val="28"/>
           <w:szCs w:val="28"/>
@@ -14,7 +14,7 @@
       </w:pPr>
       <w:r>
         <w:rPr>
-          <w:rFonts w:ascii="Metropolis" w:eastAsia="Proxima Nova" w:hAnsi="Metropolis" w:cs="Proxima Nova"/>
+          <w:rFonts w:eastAsia="Proxima Nova"/>
           <w:b/>
           <w:sz w:val="28"/>
           <w:szCs w:val="28"/>
@@ -23,7 +23,7 @@
       </w:r>
       <w:r>
         <w:rPr>
-          <w:rFonts w:ascii="Metropolis" w:eastAsia="Proxima Nova" w:hAnsi="Metropolis" w:cs="Proxima Nova"/>
+          <w:rFonts w:eastAsia="Proxima Nova"/>
           <w:b/>
           <w:sz w:val="28"/>
           <w:szCs w:val="28"/>
@@ -35,7 +35,7 @@
       <w:pPr>
         <w:jc w:val="center"/>
         <w:rPr>
-          <w:rFonts w:ascii="Metropolis" w:eastAsia="Proxima Nova" w:hAnsi="Metropolis" w:cs="Proxima Nova"/>
+          <w:rFonts w:eastAsia="Proxima Nova"/>
           <w:b/>
           <w:i/>
           <w:iCs/>
@@ -45,7 +45,7 @@
       </w:pPr>
       <w:r>
         <w:rPr>
-          <w:rFonts w:ascii="Metropolis" w:eastAsia="Proxima Nova" w:hAnsi="Metropolis" w:cs="Proxima Nova"/>
+          <w:rFonts w:eastAsia="Proxima Nova"/>
           <w:b/>
           <w:i/>
           <w:iCs/>
@@ -60,14 +60,14 @@
         <w:ind w:hanging="90"/>
         <w:jc w:val="center"/>
         <w:rPr>
-          <w:rFonts w:ascii="Metropolis" w:eastAsia="Proxima Nova" w:hAnsi="Metropolis" w:cs="Proxima Nova"/>
+          <w:rFonts w:eastAsia="Proxima Nova"/>
           <w:sz w:val="28"/>
           <w:szCs w:val="28"/>
         </w:rPr>
       </w:pPr>
       <w:r>
         <w:rPr>
-          <w:rFonts w:ascii="Metropolis" w:eastAsia="Proxima Nova" w:hAnsi="Metropolis" w:cs="Proxima Nova"/>
+          <w:rFonts w:eastAsia="Proxima Nova"/>
           <w:sz w:val="28"/>
           <w:szCs w:val="28"/>
         </w:rPr>
@@ -75,7 +75,7 @@
       </w:r>
       <w:r>
         <w:rPr>
-          <w:rFonts w:ascii="Metropolis" w:eastAsia="Proxima Nova" w:hAnsi="Metropolis" w:cs="Proxima Nova"/>
+          <w:rFonts w:eastAsia="Proxima Nova"/>
           <w:sz w:val="28"/>
           <w:szCs w:val="28"/>
         </w:rPr>
@@ -87,7 +87,6 @@
         <w:ind w:hanging="90"/>
         <w:jc w:val="center"/>
         <w:rPr>
-          <w:rFonts w:ascii="Metropolis" w:hAnsi="Metropolis"/>
           <w:caps/>
         </w:rPr>
       </w:pPr>
@@ -95,49 +94,48 @@
     <w:p>
       <w:pPr>
         <w:rPr>
-          <w:rFonts w:ascii="Metropolis" w:hAnsi="Metropolis"/>
           <w:b/>
           <w:bCs/>
         </w:rPr>
       </w:pPr>
       <w:r>
         <w:rPr>
-          <w:rFonts w:ascii="Metropolis" w:hAnsi="Metropolis"/>
           <w:b/>
           <w:bCs/>
         </w:rPr>
-        <w:t xml:space="preserve">Summary </w:t>
-      </w:r>
-    </w:p>
-    <w:p>
-      <w:pPr>
-        <w:rPr>
-          <w:rFonts w:ascii="Metropolis" w:hAnsi="Metropolis"/>
-        </w:rPr>
-      </w:pPr>
-      <w:r>
-        <w:rPr>
-          <w:rFonts w:ascii="Metropolis" w:hAnsi="Metropolis"/>
-        </w:rPr>
-        <w:t xml:space="preserve">I am a highly skilled full-stack developer </w:t>
-      </w:r>
-      <w:r>
-        <w:rPr>
-          <w:rFonts w:ascii="Metropolis" w:hAnsi="Metropolis"/>
-        </w:rPr>
-        <w:t xml:space="preserve">four years of experience </w:t>
-      </w:r>
-      <w:r>
-        <w:rPr>
-          <w:rFonts w:ascii="Metropolis" w:hAnsi="Metropolis"/>
-        </w:rPr>
-        <w:t>with a strong background in C# programming. My experience includes developing and maintaining complex applications, creating and managing databases, and implementing automation, UI testing, and API testing. With a passion for delivering high-quality software solutions, I am committed to staying up-to-date with the latest technologies and best practices. I excel in both individual and team settings, and am always eager to take on new challenges and opportunities to grow as a developer.</w:t>
-      </w:r>
-    </w:p>
-    <w:p>
-      <w:pPr>
-        <w:rPr>
-          <w:rFonts w:ascii="Metropolis" w:hAnsi="Metropolis"/>
+        <w:t>S</w:t>
+      </w:r>
+      <w:r>
+        <w:rPr>
+          <w:b/>
+          <w:bCs/>
+        </w:rPr>
+        <w:t>UMMARY</w:t>
+      </w:r>
+      <w:r>
+        <w:rPr>
+          <w:b/>
+          <w:bCs/>
+        </w:rPr>
+        <w:t xml:space="preserve"> </w:t>
+      </w:r>
+    </w:p>
+    <w:p>
+      <w:r>
+        <w:t xml:space="preserve">I am a highly skilled full-stack developer with a strong background in C# programming. My experience includes developing and maintaining complex applications, </w:t>
+      </w:r>
+      <w:proofErr w:type="gramStart"/>
+      <w:r>
+        <w:t>creating</w:t>
+      </w:r>
+      <w:proofErr w:type="gramEnd"/>
+      <w:r>
+        <w:t xml:space="preserve"> and managing databases, implementing automation, UI testing, and API testing. With a passion for delivering high-quality software solutions, I am committed to staying up-to-date with the latest technologies and best practices. I excel in both individual and team settings and am always eager to take on new challenges and opportunities to grow as a developer.</w:t>
+      </w:r>
+    </w:p>
+    <w:p>
+      <w:pPr>
+        <w:rPr>
           <w:sz w:val="20"/>
           <w:szCs w:val="20"/>
         </w:rPr>
@@ -148,13 +146,13 @@
         <w:spacing w:line="360" w:lineRule="auto"/>
         <w:ind w:hanging="90"/>
         <w:rPr>
-          <w:rFonts w:ascii="Metropolis" w:eastAsia="Proxima Nova" w:hAnsi="Metropolis" w:cs="Proxima Nova"/>
+          <w:rFonts w:eastAsia="Proxima Nova"/>
           <w:i/>
         </w:rPr>
       </w:pPr>
       <w:r>
         <w:rPr>
-          <w:rFonts w:ascii="Metropolis" w:eastAsia="Proxima Nova" w:hAnsi="Metropolis" w:cs="Proxima Nova"/>
+          <w:rFonts w:eastAsia="Proxima Nova"/>
           <w:b/>
         </w:rPr>
         <w:t>TECHNICAL SKILLS</w:t>
@@ -165,7 +163,7 @@
         <w:spacing w:line="360" w:lineRule="auto"/>
         <w:ind w:hanging="90"/>
         <w:rPr>
-          <w:rFonts w:ascii="Metropolis" w:eastAsia="Proxima Nova" w:hAnsi="Metropolis" w:cs="Proxima Nova"/>
+          <w:rFonts w:eastAsia="Proxima Nova"/>
           <w:i/>
           <w:sz w:val="20"/>
           <w:szCs w:val="20"/>
@@ -173,7 +171,7 @@
       </w:pPr>
       <w:r>
         <w:rPr>
-          <w:rFonts w:ascii="Metropolis" w:eastAsia="Proxima Nova" w:hAnsi="Metropolis" w:cs="Proxima Nova"/>
+          <w:rFonts w:eastAsia="Proxima Nova"/>
           <w:b/>
           <w:sz w:val="18"/>
           <w:szCs w:val="18"/>
@@ -182,7 +180,7 @@
       </w:r>
       <w:r>
         <w:rPr>
-          <w:rFonts w:ascii="Metropolis" w:eastAsia="Proxima Nova" w:hAnsi="Metropolis" w:cs="Proxima Nova"/>
+          <w:rFonts w:eastAsia="Proxima Nova"/>
           <w:sz w:val="18"/>
           <w:szCs w:val="18"/>
         </w:rPr>
@@ -190,7 +188,7 @@
       </w:r>
       <w:r>
         <w:rPr>
-          <w:rFonts w:ascii="Metropolis" w:eastAsia="Proxima Nova" w:hAnsi="Metropolis" w:cs="Proxima Nova"/>
+          <w:rFonts w:eastAsia="Proxima Nova"/>
           <w:i/>
           <w:sz w:val="18"/>
           <w:szCs w:val="18"/>
@@ -199,23 +197,32 @@
       </w:r>
       <w:r>
         <w:rPr>
-          <w:rFonts w:ascii="Metropolis" w:eastAsia="Proxima Nova" w:hAnsi="Metropolis" w:cs="Proxima Nova"/>
+          <w:rFonts w:eastAsia="Proxima Nova"/>
+          <w:i/>
           <w:sz w:val="18"/>
           <w:szCs w:val="18"/>
         </w:rPr>
-        <w:t xml:space="preserve"> </w:t>
-      </w:r>
-      <w:r>
-        <w:rPr>
-          <w:rFonts w:ascii="Metropolis" w:eastAsia="Proxima Nova" w:hAnsi="Metropolis" w:cs="Proxima Nova"/>
+        <w:t>.</w:t>
+      </w:r>
+      <w:r>
+        <w:rPr>
+          <w:rFonts w:eastAsia="Proxima Nova"/>
           <w:sz w:val="18"/>
           <w:szCs w:val="18"/>
         </w:rPr>
+        <w:t xml:space="preserve"> </w:t>
+      </w:r>
+      <w:r>
+        <w:rPr>
+          <w:rFonts w:eastAsia="Proxima Nova"/>
+          <w:sz w:val="18"/>
+          <w:szCs w:val="18"/>
+        </w:rPr>
         <w:t xml:space="preserve">      </w:t>
       </w:r>
       <w:r>
         <w:rPr>
-          <w:rFonts w:ascii="Metropolis" w:eastAsia="Proxima Nova" w:hAnsi="Metropolis" w:cs="Proxima Nova"/>
+          <w:rFonts w:eastAsia="Proxima Nova"/>
           <w:b/>
           <w:bCs/>
           <w:sz w:val="18"/>
@@ -225,7 +232,7 @@
       </w:r>
       <w:r>
         <w:rPr>
-          <w:rFonts w:ascii="Metropolis" w:eastAsia="Proxima Nova" w:hAnsi="Metropolis" w:cs="Proxima Nova"/>
+          <w:rFonts w:eastAsia="Proxima Nova"/>
           <w:b/>
           <w:sz w:val="18"/>
           <w:szCs w:val="18"/>
@@ -234,7 +241,7 @@
       </w:r>
       <w:r>
         <w:rPr>
-          <w:rFonts w:ascii="Metropolis" w:eastAsia="Proxima Nova" w:hAnsi="Metropolis" w:cs="Proxima Nova"/>
+          <w:rFonts w:eastAsia="Proxima Nova"/>
           <w:sz w:val="18"/>
           <w:szCs w:val="18"/>
         </w:rPr>
@@ -242,7 +249,7 @@
       </w:r>
       <w:r>
         <w:rPr>
-          <w:rFonts w:ascii="Metropolis" w:eastAsia="Proxima Nova" w:hAnsi="Metropolis" w:cs="Proxima Nova"/>
+          <w:rFonts w:eastAsia="Proxima Nova"/>
           <w:i/>
           <w:sz w:val="18"/>
           <w:szCs w:val="18"/>
@@ -251,20 +258,29 @@
       </w:r>
       <w:r>
         <w:rPr>
-          <w:rFonts w:ascii="Metropolis" w:eastAsia="Proxima Nova" w:hAnsi="Metropolis" w:cs="Proxima Nova"/>
+          <w:rFonts w:eastAsia="Proxima Nova"/>
           <w:i/>
           <w:sz w:val="18"/>
           <w:szCs w:val="18"/>
         </w:rPr>
         <w:t>, Java</w:t>
       </w:r>
+      <w:r>
+        <w:rPr>
+          <w:rFonts w:eastAsia="Proxima Nova"/>
+          <w:i/>
+          <w:sz w:val="18"/>
+          <w:szCs w:val="18"/>
+        </w:rPr>
+        <w:t>.</w:t>
+      </w:r>
     </w:p>
     <w:p>
       <w:pPr>
         <w:spacing w:line="360" w:lineRule="auto"/>
         <w:ind w:hanging="90"/>
         <w:rPr>
-          <w:rFonts w:ascii="Metropolis" w:eastAsia="Proxima Nova" w:hAnsi="Metropolis" w:cs="Proxima Nova"/>
+          <w:rFonts w:eastAsia="Proxima Nova"/>
           <w:i/>
           <w:sz w:val="20"/>
           <w:szCs w:val="20"/>
@@ -272,7 +288,7 @@
       </w:pPr>
       <w:r>
         <w:rPr>
-          <w:rFonts w:ascii="Metropolis" w:eastAsia="Proxima Nova" w:hAnsi="Metropolis" w:cs="Proxima Nova"/>
+          <w:rFonts w:eastAsia="Proxima Nova"/>
           <w:b/>
           <w:sz w:val="18"/>
           <w:szCs w:val="18"/>
@@ -281,7 +297,7 @@
       </w:r>
       <w:r>
         <w:rPr>
-          <w:rFonts w:ascii="Metropolis" w:eastAsia="Proxima Nova" w:hAnsi="Metropolis" w:cs="Proxima Nova"/>
+          <w:rFonts w:eastAsia="Proxima Nova"/>
           <w:sz w:val="18"/>
           <w:szCs w:val="18"/>
         </w:rPr>
@@ -289,7 +305,7 @@
       </w:r>
       <w:r>
         <w:rPr>
-          <w:rFonts w:ascii="Metropolis" w:eastAsia="Proxima Nova" w:hAnsi="Metropolis" w:cs="Proxima Nova"/>
+          <w:rFonts w:eastAsia="Proxima Nova"/>
           <w:i/>
           <w:sz w:val="18"/>
           <w:szCs w:val="18"/>
@@ -298,16 +314,16 @@
       </w:r>
       <w:r>
         <w:rPr>
-          <w:rFonts w:ascii="Metropolis" w:eastAsia="Proxima Nova" w:hAnsi="Metropolis" w:cs="Proxima Nova"/>
+          <w:rFonts w:eastAsia="Proxima Nova"/>
           <w:i/>
           <w:sz w:val="18"/>
           <w:szCs w:val="18"/>
         </w:rPr>
-        <w:tab/>
-      </w:r>
-      <w:r>
-        <w:rPr>
-          <w:rFonts w:ascii="Metropolis" w:eastAsia="Proxima Nova" w:hAnsi="Metropolis" w:cs="Proxima Nova"/>
+        <w:t>.</w:t>
+      </w:r>
+      <w:r>
+        <w:rPr>
+          <w:rFonts w:eastAsia="Proxima Nova"/>
           <w:i/>
           <w:sz w:val="18"/>
           <w:szCs w:val="18"/>
@@ -316,34 +332,43 @@
       </w:r>
       <w:r>
         <w:rPr>
-          <w:rFonts w:ascii="Metropolis" w:eastAsia="Proxima Nova" w:hAnsi="Metropolis" w:cs="Proxima Nova"/>
+          <w:rFonts w:eastAsia="Proxima Nova"/>
           <w:i/>
           <w:sz w:val="18"/>
           <w:szCs w:val="18"/>
         </w:rPr>
-        <w:t xml:space="preserve">           </w:t>
-      </w:r>
-      <w:r>
-        <w:rPr>
-          <w:rFonts w:ascii="Metropolis" w:eastAsia="Proxima Nova" w:hAnsi="Metropolis" w:cs="Proxima Nova"/>
+        <w:tab/>
+      </w:r>
+      <w:r>
+        <w:rPr>
+          <w:rFonts w:eastAsia="Proxima Nova"/>
           <w:i/>
           <w:sz w:val="18"/>
           <w:szCs w:val="18"/>
         </w:rPr>
-        <w:t xml:space="preserve">   </w:t>
-      </w:r>
-      <w:r>
-        <w:rPr>
-          <w:rFonts w:ascii="Metropolis" w:eastAsia="Proxima Nova" w:hAnsi="Metropolis" w:cs="Proxima Nova"/>
+        <w:t xml:space="preserve">           </w:t>
+      </w:r>
+      <w:r>
+        <w:rPr>
+          <w:rFonts w:eastAsia="Proxima Nova"/>
           <w:i/>
           <w:sz w:val="18"/>
           <w:szCs w:val="18"/>
         </w:rPr>
+        <w:t xml:space="preserve">   </w:t>
+      </w:r>
+      <w:r>
+        <w:rPr>
+          <w:rFonts w:eastAsia="Proxima Nova"/>
+          <w:i/>
+          <w:sz w:val="18"/>
+          <w:szCs w:val="18"/>
+        </w:rPr>
         <w:t xml:space="preserve"> </w:t>
       </w:r>
       <w:r>
         <w:rPr>
-          <w:rFonts w:ascii="Metropolis" w:eastAsia="Proxima Nova" w:hAnsi="Metropolis" w:cs="Proxima Nova"/>
+          <w:rFonts w:eastAsia="Proxima Nova"/>
           <w:b/>
           <w:bCs/>
           <w:i/>
@@ -354,7 +379,7 @@
       </w:r>
       <w:r>
         <w:rPr>
-          <w:rFonts w:ascii="Metropolis" w:eastAsia="Proxima Nova" w:hAnsi="Metropolis" w:cs="Proxima Nova"/>
+          <w:rFonts w:eastAsia="Proxima Nova"/>
           <w:i/>
           <w:sz w:val="18"/>
           <w:szCs w:val="18"/>
@@ -363,7 +388,7 @@
       </w:r>
       <w:r>
         <w:rPr>
-          <w:rFonts w:ascii="Metropolis" w:eastAsia="Proxima Nova" w:hAnsi="Metropolis" w:cs="Proxima Nova"/>
+          <w:rFonts w:eastAsia="Proxima Nova"/>
           <w:i/>
           <w:sz w:val="18"/>
           <w:szCs w:val="18"/>
@@ -372,7 +397,7 @@
       </w:r>
       <w:r>
         <w:rPr>
-          <w:rFonts w:ascii="Metropolis" w:eastAsia="Proxima Nova" w:hAnsi="Metropolis" w:cs="Proxima Nova"/>
+          <w:rFonts w:eastAsia="Proxima Nova"/>
           <w:i/>
           <w:sz w:val="18"/>
           <w:szCs w:val="18"/>
@@ -381,20 +406,29 @@
       </w:r>
       <w:r>
         <w:rPr>
-          <w:rFonts w:ascii="Metropolis" w:eastAsia="Proxima Nova" w:hAnsi="Metropolis" w:cs="Proxima Nova"/>
+          <w:rFonts w:eastAsia="Proxima Nova"/>
           <w:i/>
           <w:sz w:val="18"/>
           <w:szCs w:val="18"/>
         </w:rPr>
         <w:t>r</w:t>
       </w:r>
+      <w:r>
+        <w:rPr>
+          <w:rFonts w:eastAsia="Proxima Nova"/>
+          <w:i/>
+          <w:sz w:val="18"/>
+          <w:szCs w:val="18"/>
+        </w:rPr>
+        <w:t>.</w:t>
+      </w:r>
     </w:p>
     <w:p>
       <w:pPr>
         <w:spacing w:line="360" w:lineRule="auto"/>
         <w:ind w:hanging="90"/>
         <w:rPr>
-          <w:rFonts w:ascii="Metropolis" w:eastAsia="Proxima Nova" w:hAnsi="Metropolis" w:cs="Proxima Nova"/>
+          <w:rFonts w:eastAsia="Proxima Nova"/>
           <w:i/>
           <w:sz w:val="20"/>
           <w:szCs w:val="20"/>
@@ -402,7 +436,7 @@
       </w:pPr>
       <w:r>
         <w:rPr>
-          <w:rFonts w:ascii="Metropolis" w:eastAsia="Proxima Nova" w:hAnsi="Metropolis" w:cs="Proxima Nova"/>
+          <w:rFonts w:eastAsia="Proxima Nova"/>
           <w:b/>
           <w:sz w:val="18"/>
           <w:szCs w:val="18"/>
@@ -411,7 +445,7 @@
       </w:r>
       <w:r>
         <w:rPr>
-          <w:rFonts w:ascii="Metropolis" w:eastAsia="Proxima Nova" w:hAnsi="Metropolis" w:cs="Proxima Nova"/>
+          <w:rFonts w:eastAsia="Proxima Nova"/>
           <w:sz w:val="18"/>
           <w:szCs w:val="18"/>
         </w:rPr>
@@ -419,7 +453,7 @@
       </w:r>
       <w:r>
         <w:rPr>
-          <w:rFonts w:ascii="Metropolis" w:eastAsia="Proxima Nova" w:hAnsi="Metropolis" w:cs="Proxima Nova"/>
+          <w:rFonts w:eastAsia="Proxima Nova"/>
           <w:i/>
           <w:sz w:val="18"/>
           <w:szCs w:val="18"/>
@@ -428,7 +462,7 @@
       </w:r>
       <w:r>
         <w:rPr>
-          <w:rFonts w:ascii="Metropolis" w:eastAsia="Proxima Nova" w:hAnsi="Metropolis" w:cs="Proxima Nova"/>
+          <w:rFonts w:eastAsia="Proxima Nova"/>
           <w:sz w:val="18"/>
           <w:szCs w:val="18"/>
         </w:rPr>
@@ -436,48 +470,57 @@
       </w:r>
       <w:r>
         <w:rPr>
-          <w:rFonts w:ascii="Metropolis" w:eastAsia="Proxima Nova" w:hAnsi="Metropolis" w:cs="Proxima Nova"/>
+          <w:rFonts w:eastAsia="Proxima Nova"/>
           <w:i/>
           <w:sz w:val="18"/>
           <w:szCs w:val="18"/>
         </w:rPr>
-        <w:t>Jira, Trello,</w:t>
-      </w:r>
-      <w:r>
-        <w:rPr>
-          <w:rFonts w:ascii="Metropolis" w:eastAsia="Proxima Nova" w:hAnsi="Metropolis" w:cs="Proxima Nova"/>
+        <w:t>Jira, Trello</w:t>
+      </w:r>
+      <w:r>
+        <w:rPr>
+          <w:rFonts w:eastAsia="Proxima Nova"/>
+          <w:i/>
           <w:sz w:val="18"/>
           <w:szCs w:val="18"/>
         </w:rPr>
-        <w:tab/>
-      </w:r>
-      <w:r>
-        <w:rPr>
-          <w:rFonts w:ascii="Metropolis" w:eastAsia="Proxima Nova" w:hAnsi="Metropolis" w:cs="Proxima Nova"/>
+        <w:t>.</w:t>
+      </w:r>
+      <w:r>
+        <w:rPr>
+          <w:rFonts w:eastAsia="Proxima Nova"/>
           <w:sz w:val="18"/>
           <w:szCs w:val="18"/>
         </w:rPr>
-        <w:t xml:space="preserve">                 </w:t>
-      </w:r>
-      <w:r>
-        <w:rPr>
-          <w:rFonts w:ascii="Metropolis" w:eastAsia="Proxima Nova" w:hAnsi="Metropolis" w:cs="Proxima Nova"/>
+        <w:tab/>
+      </w:r>
+      <w:r>
+        <w:rPr>
+          <w:rFonts w:eastAsia="Proxima Nova"/>
           <w:sz w:val="18"/>
           <w:szCs w:val="18"/>
         </w:rPr>
-        <w:t xml:space="preserve">           </w:t>
-      </w:r>
-      <w:r>
-        <w:rPr>
-          <w:rFonts w:ascii="Metropolis" w:eastAsia="Proxima Nova" w:hAnsi="Metropolis" w:cs="Proxima Nova"/>
+        <w:t xml:space="preserve">                 </w:t>
+      </w:r>
+      <w:r>
+        <w:rPr>
+          <w:rFonts w:eastAsia="Proxima Nova"/>
           <w:sz w:val="18"/>
           <w:szCs w:val="18"/>
         </w:rPr>
+        <w:t xml:space="preserve">           </w:t>
+      </w:r>
+      <w:r>
+        <w:rPr>
+          <w:rFonts w:eastAsia="Proxima Nova"/>
+          <w:sz w:val="18"/>
+          <w:szCs w:val="18"/>
+        </w:rPr>
         <w:t xml:space="preserve"> </w:t>
       </w:r>
       <w:r>
         <w:rPr>
-          <w:rFonts w:ascii="Metropolis" w:eastAsia="Proxima Nova" w:hAnsi="Metropolis" w:cs="Proxima Nova"/>
+          <w:rFonts w:eastAsia="Proxima Nova"/>
           <w:b/>
           <w:bCs/>
           <w:sz w:val="18"/>
@@ -487,18 +530,26 @@
       </w:r>
       <w:r>
         <w:rPr>
-          <w:rFonts w:ascii="Metropolis" w:eastAsia="Proxima Nova" w:hAnsi="Metropolis" w:cs="Proxima Nova"/>
+          <w:rFonts w:eastAsia="Proxima Nova"/>
           <w:sz w:val="18"/>
           <w:szCs w:val="18"/>
         </w:rPr>
         <w:t>: Visual Studio, Rider, VS Code, Eclipse</w:t>
       </w:r>
+      <w:r>
+        <w:rPr>
+          <w:rFonts w:eastAsia="Proxima Nova"/>
+          <w:sz w:val="18"/>
+          <w:szCs w:val="18"/>
+        </w:rPr>
+        <w:t>.</w:t>
+      </w:r>
     </w:p>
     <w:p>
       <w:pPr>
         <w:ind w:hanging="90"/>
         <w:rPr>
-          <w:rFonts w:ascii="Metropolis" w:eastAsia="Proxima Nova" w:hAnsi="Metropolis" w:cs="Proxima Nova"/>
+          <w:rFonts w:eastAsia="Proxima Nova"/>
           <w:b/>
         </w:rPr>
       </w:pPr>
@@ -507,7 +558,7 @@
       <w:pPr>
         <w:ind w:hanging="90"/>
         <w:rPr>
-          <w:rFonts w:ascii="Metropolis" w:eastAsia="Proxima Nova" w:hAnsi="Metropolis" w:cs="Proxima Nova"/>
+          <w:rFonts w:eastAsia="Proxima Nova"/>
           <w:b/>
           <w:sz w:val="20"/>
           <w:szCs w:val="20"/>
@@ -515,7 +566,7 @@
       </w:pPr>
       <w:r>
         <w:rPr>
-          <w:rFonts w:ascii="Metropolis" w:eastAsia="Proxima Nova" w:hAnsi="Metropolis" w:cs="Proxima Nova"/>
+          <w:rFonts w:eastAsia="Proxima Nova"/>
           <w:b/>
         </w:rPr>
         <w:t>WORK EXPERIENCE</w:t>
@@ -525,34 +576,34 @@
       <w:pPr>
         <w:ind w:hanging="90"/>
         <w:rPr>
-          <w:rFonts w:ascii="Metropolis" w:eastAsia="Proxima Nova" w:hAnsi="Metropolis" w:cs="Proxima Nova"/>
-          <w:b/>
-        </w:rPr>
-      </w:pPr>
-      <w:r>
-        <w:rPr>
-          <w:rFonts w:ascii="Metropolis" w:eastAsia="Proxima Nova" w:hAnsi="Metropolis" w:cs="Proxima Nova"/>
+          <w:rFonts w:eastAsia="Proxima Nova"/>
+          <w:b/>
+        </w:rPr>
+      </w:pPr>
+      <w:r>
+        <w:rPr>
+          <w:rFonts w:eastAsia="Proxima Nova"/>
           <w:b/>
         </w:rPr>
         <w:t xml:space="preserve"> Cognizant Softvision</w:t>
       </w:r>
       <w:r>
         <w:rPr>
-          <w:rFonts w:ascii="Metropolis" w:eastAsia="Proxima Nova" w:hAnsi="Metropolis" w:cs="Proxima Nova"/>
+          <w:rFonts w:eastAsia="Proxima Nova"/>
           <w:b/>
         </w:rPr>
         <w:t xml:space="preserve">: </w:t>
       </w:r>
       <w:r>
         <w:rPr>
-          <w:rFonts w:ascii="Metropolis" w:eastAsia="Proxima Nova" w:hAnsi="Metropolis" w:cs="Proxima Nova"/>
+          <w:rFonts w:eastAsia="Proxima Nova"/>
           <w:bCs/>
         </w:rPr>
         <w:t>Minneapolis, MN</w:t>
       </w:r>
       <w:r>
         <w:rPr>
-          <w:rFonts w:ascii="Metropolis" w:eastAsia="Proxima Nova" w:hAnsi="Metropolis" w:cs="Proxima Nova"/>
+          <w:rFonts w:eastAsia="Proxima Nova"/>
           <w:b/>
         </w:rPr>
         <w:t xml:space="preserve"> </w:t>
@@ -562,37 +613,37 @@
       <w:pPr>
         <w:ind w:hanging="90"/>
         <w:rPr>
-          <w:rFonts w:ascii="Metropolis" w:eastAsia="Proxima Nova" w:hAnsi="Metropolis" w:cs="Proxima Nova"/>
-          <w:b/>
-        </w:rPr>
-      </w:pPr>
-      <w:r>
-        <w:rPr>
-          <w:rFonts w:ascii="Metropolis" w:eastAsia="Proxima Nova" w:hAnsi="Metropolis" w:cs="Proxima Nova"/>
+          <w:rFonts w:eastAsia="Proxima Nova"/>
+          <w:b/>
+        </w:rPr>
+      </w:pPr>
+      <w:r>
+        <w:rPr>
+          <w:rFonts w:eastAsia="Proxima Nova"/>
           <w:bCs/>
         </w:rPr>
         <w:t xml:space="preserve"> July 2021 - Present (1 year </w:t>
       </w:r>
       <w:r>
         <w:rPr>
-          <w:rFonts w:ascii="Metropolis" w:eastAsia="Proxima Nova" w:hAnsi="Metropolis" w:cs="Proxima Nova"/>
+          <w:rFonts w:eastAsia="Proxima Nova"/>
           <w:bCs/>
         </w:rPr>
         <w:t>8</w:t>
       </w:r>
       <w:r>
         <w:rPr>
-          <w:rFonts w:ascii="Metropolis" w:eastAsia="Proxima Nova" w:hAnsi="Metropolis" w:cs="Proxima Nova"/>
+          <w:rFonts w:eastAsia="Proxima Nova"/>
           <w:bCs/>
         </w:rPr>
-        <w:t xml:space="preserve"> months</w:t>
-      </w:r>
-      <w:r>
-        <w:rPr>
-          <w:rFonts w:ascii="Metropolis" w:eastAsia="Proxima Nova" w:hAnsi="Metropolis" w:cs="Proxima Nova"/>
-          <w:b/>
-        </w:rPr>
-        <w:t>) | Automation Engineer and Quality Assurance Engineer</w:t>
+        <w:t xml:space="preserve"> months)</w:t>
+      </w:r>
+      <w:r>
+        <w:rPr>
+          <w:rFonts w:eastAsia="Proxima Nova"/>
+          <w:b/>
+        </w:rPr>
+        <w:t xml:space="preserve"> | Automation Engineer and Quality Assurance Engineer</w:t>
       </w:r>
     </w:p>
     <w:p>
@@ -604,10 +655,7 @@
         </w:rPr>
       </w:pPr>
       <w:r>
-        <w:t>My</w:t>
-      </w:r>
-      <w:r>
-        <w:t xml:space="preserve"> role involves ensuring the quality and reliability of software solutions for clients in the retail and healthcare industries. I am responsible for developing and implementing automation scripts and performing various testing methods to guarantee that the software meets the highest standards of quality.</w:t>
+        <w:t>As an Automation Engineer and Quality Assurance Engineer, my role involves ensuring the quality and reliability of software solutions for clients in the retail and healthcare industries. I am responsible for developing and implementing automation scripts and performing various testing methods to guarantee that the software meets the highest standards of quality.</w:t>
       </w:r>
     </w:p>
     <w:p>
@@ -615,14 +663,20 @@
         <w:pStyle w:val="NoSpacing"/>
       </w:pPr>
       <w:r>
-        <w:t>Collaborating closely with cross-functional teams, I ensure seamless project delivery that meets or exceeds client expectations and requirements. My achievements include the development of a reusable automation code library that enhanced project efficiency and reduced development time by 20%. I also received recognition from the management for my excellent teamwork and collaboration on a large-scale retail project.</w:t>
+        <w:t>Collaborating closely with cross-functional teams, I ensure seamless project delivery that meets or exceeds client expectations and requirements. My achievements include the development of a reusable automation code library that enhanced project efficiency and reduced development time by 20</w:t>
+      </w:r>
+      <w:r>
+        <w:t xml:space="preserve"> percent</w:t>
+      </w:r>
+      <w:r>
+        <w:t>. I also received recognition from the management for my excellent teamwork and collaboration on a large-scale retail project.</w:t>
       </w:r>
     </w:p>
     <w:p>
       <w:pPr>
         <w:pStyle w:val="ListParagraph"/>
         <w:rPr>
-          <w:rFonts w:ascii="Metropolis" w:eastAsia="Proxima Nova" w:hAnsi="Metropolis" w:cs="Proxima Nova"/>
+          <w:rFonts w:eastAsia="Proxima Nova"/>
           <w:bCs/>
           <w:sz w:val="20"/>
           <w:szCs w:val="20"/>
@@ -632,13 +686,9 @@
     <w:p>
       <w:pPr>
         <w:ind w:left="720"/>
-        <w:rPr>
-          <w:rFonts w:ascii="Metropolis" w:hAnsi="Metropolis"/>
-        </w:rPr>
-      </w:pPr>
-      <w:r>
-        <w:rPr>
-          <w:rFonts w:ascii="Metropolis" w:hAnsi="Metropolis"/>
+      </w:pPr>
+      <w:r>
+        <w:rPr>
           <w:b/>
           <w:bCs/>
           <w:i/>
@@ -648,7 +698,6 @@
       </w:r>
       <w:r>
         <w:rPr>
-          <w:rFonts w:ascii="Metropolis" w:hAnsi="Metropolis"/>
           <w:b/>
           <w:bCs/>
           <w:i/>
@@ -658,7 +707,6 @@
       </w:r>
       <w:r>
         <w:rPr>
-          <w:rFonts w:ascii="Metropolis" w:hAnsi="Metropolis"/>
           <w:b/>
           <w:bCs/>
           <w:i/>
@@ -668,7 +716,6 @@
       </w:r>
       <w:r>
         <w:rPr>
-          <w:rFonts w:ascii="Metropolis" w:hAnsi="Metropolis"/>
           <w:b/>
           <w:bCs/>
         </w:rPr>
@@ -679,7 +726,6 @@
       <w:pPr>
         <w:ind w:left="720"/>
         <w:rPr>
-          <w:rFonts w:ascii="Metropolis" w:hAnsi="Metropolis"/>
           <w:b/>
           <w:bCs/>
         </w:rPr>
@@ -687,7 +733,6 @@
       <w:bookmarkStart w:id="0" w:name="_Hlk123903698"/>
       <w:r>
         <w:rPr>
-          <w:rFonts w:ascii="Metropolis" w:hAnsi="Metropolis"/>
           <w:b/>
           <w:bCs/>
         </w:rPr>
@@ -696,7 +741,6 @@
       <w:bookmarkEnd w:id="0"/>
       <w:r>
         <w:rPr>
-          <w:rFonts w:ascii="Metropolis" w:hAnsi="Metropolis"/>
           <w:b/>
           <w:bCs/>
         </w:rPr>
@@ -712,7 +756,13 @@
         </w:numPr>
       </w:pPr>
       <w:r>
-        <w:t>Collaborated with TriZetto Provider Solutions, a healthcare insurance payment provider, to execute daily tests, plan testing activities, estimate testing efforts, and analyze requirements in order to align with their product needs and project objectives while maintaining a stringent defect detection process. Worked with the client's product owners and developers to ensure 100 percent code coverage and fast turnaround time on all QA tasks using Azure.</w:t>
+        <w:t>Collaborated with TriZetto Provider Solutions, a healthcare insurance payment provider, to execute daily tests, plan testing activities, estimate testing efforts, and analyze requirements to align with their product needs and project objectives while maintaining a stringent defect detection process. Worked with the client's product owners and developers to ensure 100</w:t>
+      </w:r>
+      <w:r>
+        <w:t xml:space="preserve"> percent</w:t>
+      </w:r>
+      <w:r>
+        <w:t xml:space="preserve"> code coverage and fast turnaround time on all QA tasks using Azure.</w:t>
       </w:r>
     </w:p>
     <w:p>
@@ -760,7 +810,13 @@
         </w:numPr>
       </w:pPr>
       <w:r>
-        <w:t xml:space="preserve">Utilized Selenium C# with the C.A.T.S framework to develop automation tests for both the </w:t>
+        <w:t>U</w:t>
+      </w:r>
+      <w:r>
+        <w:t>sed</w:t>
+      </w:r>
+      <w:r>
+        <w:t xml:space="preserve"> Selenium C# with the C.A.T.S framework to develop automation tests for both the </w:t>
       </w:r>
       <w:proofErr w:type="spellStart"/>
       <w:r>
@@ -768,7 +824,13 @@
       </w:r>
       <w:proofErr w:type="spellEnd"/>
       <w:r>
-        <w:t xml:space="preserve"> web portal frontend and API endpoints, seamlessly integrating automation stories into the Azure CLI automation pipeline and generating comprehensive reports on test results to be utilized by the QA team lead.</w:t>
+        <w:t xml:space="preserve"> web portal frontend and API endpoints, seamlessly integrating automation stories into the Azure CLI automation pipeline and generating comprehensive reports on test results </w:t>
+      </w:r>
+      <w:r>
+        <w:t xml:space="preserve">for </w:t>
+      </w:r>
+      <w:r>
+        <w:t>the QA team lead.</w:t>
       </w:r>
     </w:p>
     <w:p>
@@ -792,7 +854,6 @@
         </w:numPr>
         <w:rPr>
           <w:rStyle w:val="hgkelc"/>
-          <w:rFonts w:ascii="Metropolis" w:hAnsi="Metropolis"/>
         </w:rPr>
       </w:pPr>
       <w:r>
@@ -810,14 +871,12 @@
       <w:r>
         <w:rPr>
           <w:rStyle w:val="hgkelc"/>
-          <w:rFonts w:ascii="Metropolis" w:hAnsi="Metropolis"/>
         </w:rPr>
         <w:tab/>
       </w:r>
       <w:r>
         <w:rPr>
           <w:rStyle w:val="hgkelc"/>
-          <w:rFonts w:ascii="Metropolis" w:hAnsi="Metropolis"/>
         </w:rPr>
         <w:tab/>
       </w:r>
@@ -826,7 +885,7 @@
       <w:pPr>
         <w:ind w:left="720" w:hanging="90"/>
         <w:rPr>
-          <w:rFonts w:ascii="Metropolis" w:eastAsia="Proxima Nova" w:hAnsi="Metropolis" w:cs="Proxima Nova"/>
+          <w:rFonts w:eastAsia="Proxima Nova"/>
           <w:b/>
           <w:sz w:val="20"/>
           <w:szCs w:val="20"/>
@@ -837,20 +896,52 @@
       <w:pPr>
         <w:ind w:left="720"/>
         <w:rPr>
-          <w:rFonts w:ascii="Metropolis" w:hAnsi="Metropolis"/>
-        </w:rPr>
-      </w:pPr>
-      <w:r>
-        <w:rPr>
-          <w:rFonts w:ascii="Metropolis" w:hAnsi="Metropolis"/>
           <w:b/>
           <w:bCs/>
         </w:rPr>
+      </w:pPr>
+    </w:p>
+    <w:p>
+      <w:pPr>
+        <w:ind w:left="720"/>
+        <w:rPr>
+          <w:b/>
+          <w:bCs/>
+        </w:rPr>
+      </w:pPr>
+    </w:p>
+    <w:p>
+      <w:pPr>
+        <w:ind w:left="720"/>
+        <w:rPr>
+          <w:b/>
+          <w:bCs/>
+        </w:rPr>
+      </w:pPr>
+    </w:p>
+    <w:p>
+      <w:pPr>
+        <w:ind w:left="720"/>
+      </w:pPr>
+      <w:proofErr w:type="spellStart"/>
+      <w:r>
+        <w:rPr>
+          <w:b/>
+          <w:bCs/>
+        </w:rPr>
+        <w:lastRenderedPageBreak/>
+        <w:t>F</w:t>
+      </w:r>
+      <w:r>
+        <w:rPr>
+          <w:b/>
+          <w:bCs/>
+        </w:rPr>
         <w:t>Client</w:t>
       </w:r>
-      <w:r>
-        <w:rPr>
-          <w:rFonts w:ascii="Metropolis" w:hAnsi="Metropolis"/>
+      <w:proofErr w:type="spellEnd"/>
+      <w:r>
+        <w:rPr>
           <w:b/>
           <w:bCs/>
         </w:rPr>
@@ -858,7 +949,6 @@
       </w:r>
       <w:r>
         <w:rPr>
-          <w:rFonts w:ascii="Metropolis" w:hAnsi="Metropolis"/>
           <w:b/>
           <w:bCs/>
         </w:rPr>
@@ -869,14 +959,12 @@
       <w:pPr>
         <w:ind w:left="720"/>
         <w:rPr>
-          <w:rFonts w:ascii="Metropolis" w:hAnsi="Metropolis"/>
           <w:b/>
           <w:bCs/>
         </w:rPr>
       </w:pPr>
       <w:r>
         <w:rPr>
-          <w:rFonts w:ascii="Metropolis" w:hAnsi="Metropolis"/>
           <w:b/>
           <w:bCs/>
         </w:rPr>
@@ -884,7 +972,6 @@
       </w:r>
       <w:r>
         <w:rPr>
-          <w:rFonts w:ascii="Metropolis" w:hAnsi="Metropolis"/>
           <w:b/>
           <w:bCs/>
         </w:rPr>
@@ -892,7 +979,6 @@
       </w:r>
       <w:r>
         <w:rPr>
-          <w:rFonts w:ascii="Metropolis" w:hAnsi="Metropolis"/>
           <w:b/>
           <w:bCs/>
         </w:rPr>
@@ -900,7 +986,6 @@
       </w:r>
       <w:r>
         <w:rPr>
-          <w:rFonts w:ascii="Metropolis" w:hAnsi="Metropolis"/>
           <w:b/>
           <w:bCs/>
         </w:rPr>
@@ -908,7 +993,6 @@
       </w:r>
       <w:r>
         <w:rPr>
-          <w:rFonts w:ascii="Metropolis" w:hAnsi="Metropolis"/>
           <w:b/>
           <w:bCs/>
         </w:rPr>
@@ -924,7 +1008,25 @@
         </w:numPr>
       </w:pPr>
       <w:r>
-        <w:t>Created and executed manual and automated test cases using Selenium C# for a point of sales portal, while utilizing Jira for issue tracking and project management.</w:t>
+        <w:t>Created and executed manual and automated test cases using Selenium C# for a point</w:t>
+      </w:r>
+      <w:r>
+        <w:t>-</w:t>
+      </w:r>
+      <w:r>
+        <w:t>of</w:t>
+      </w:r>
+      <w:r>
+        <w:t>-</w:t>
+      </w:r>
+      <w:r>
+        <w:t>sales portal, while u</w:t>
+      </w:r>
+      <w:r>
+        <w:t>sing</w:t>
+      </w:r>
+      <w:r>
+        <w:t xml:space="preserve"> Jira for issue tracking and project management.</w:t>
       </w:r>
     </w:p>
     <w:p>
@@ -948,7 +1050,13 @@
         </w:numPr>
       </w:pPr>
       <w:r>
-        <w:t>Analyzed existing workflows to detect bugs and ensured maintenance and reporting of existing bug reports during the project life cycle.</w:t>
+        <w:t>Analyzed existing workflows to detect bugs and ensured maintenance and report</w:t>
+      </w:r>
+      <w:r>
+        <w:t>ed</w:t>
+      </w:r>
+      <w:r>
+        <w:t xml:space="preserve"> existing bug reports during the project life cycle.</w:t>
       </w:r>
     </w:p>
     <w:p>
@@ -963,15 +1071,19 @@
         </w:rPr>
       </w:pPr>
       <w:r>
-        <w:lastRenderedPageBreak/>
-        <w:t>Ensured direct and continuous communication with developers and product owners to maintain 100 percent code coverage, delivering a fast turnaround time on all QA tasks.</w:t>
+        <w:t>Ensured direct and continuous communication with developers and product owners to maintain 100</w:t>
+      </w:r>
+      <w:r>
+        <w:t xml:space="preserve"> percent</w:t>
+      </w:r>
+      <w:r>
+        <w:t xml:space="preserve"> code coverage, delivering a fast turnaround time on all QA tasks.</w:t>
       </w:r>
     </w:p>
     <w:p>
       <w:pPr>
         <w:rPr>
           <w:rStyle w:val="hgkelc"/>
-          <w:rFonts w:ascii="Metropolis" w:hAnsi="Metropolis"/>
         </w:rPr>
       </w:pPr>
     </w:p>
@@ -979,13 +1091,11 @@
       <w:pPr>
         <w:rPr>
           <w:rStyle w:val="hgkelc"/>
-          <w:rFonts w:ascii="Metropolis" w:hAnsi="Metropolis"/>
         </w:rPr>
       </w:pPr>
       <w:r>
         <w:rPr>
           <w:rStyle w:val="hgkelc"/>
-          <w:rFonts w:ascii="Metropolis" w:hAnsi="Metropolis"/>
           <w:b/>
           <w:bCs/>
         </w:rPr>
@@ -994,7 +1104,6 @@
       <w:r>
         <w:rPr>
           <w:rStyle w:val="hgkelc"/>
-          <w:rFonts w:ascii="Metropolis" w:hAnsi="Metropolis"/>
         </w:rPr>
         <w:t>: Minneapolis, MN</w:t>
       </w:r>
@@ -1003,41 +1112,35 @@
       <w:pPr>
         <w:rPr>
           <w:rStyle w:val="hgkelc"/>
-          <w:rFonts w:ascii="Metropolis" w:hAnsi="Metropolis"/>
         </w:rPr>
       </w:pPr>
       <w:r>
         <w:rPr>
           <w:rStyle w:val="hgkelc"/>
-          <w:rFonts w:ascii="Metropolis" w:hAnsi="Metropolis"/>
         </w:rPr>
         <w:t xml:space="preserve">Jan 2021 – June 2021 </w:t>
       </w:r>
       <w:r>
         <w:rPr>
           <w:rStyle w:val="hgkelc"/>
-          <w:rFonts w:ascii="Metropolis" w:hAnsi="Metropolis"/>
         </w:rPr>
         <w:t xml:space="preserve">- 6 Month </w:t>
       </w:r>
       <w:r>
         <w:rPr>
           <w:rStyle w:val="hgkelc"/>
-          <w:rFonts w:ascii="Metropolis" w:hAnsi="Metropolis"/>
         </w:rPr>
         <w:t xml:space="preserve">Contract </w:t>
       </w:r>
       <w:r>
         <w:rPr>
           <w:rStyle w:val="hgkelc"/>
-          <w:rFonts w:ascii="Metropolis" w:hAnsi="Metropolis"/>
         </w:rPr>
         <w:t xml:space="preserve">| </w:t>
       </w:r>
       <w:r>
         <w:rPr>
           <w:rStyle w:val="hgkelc"/>
-          <w:rFonts w:ascii="Metropolis" w:hAnsi="Metropolis"/>
           <w:b/>
           <w:bCs/>
         </w:rPr>
@@ -1056,7 +1159,19 @@
         </w:rPr>
       </w:pPr>
       <w:r>
-        <w:t>Collaborated with a small team in an Agile environment to efficiently add new products and implement changes to existing products in Home Depot's point of sales software's backend services using C# and API endpoints.</w:t>
+        <w:t>Collaborated with a small team in an Agile environment to efficiently add new products and implement changes to existing products in Home Depot's point</w:t>
+      </w:r>
+      <w:r>
+        <w:t>-</w:t>
+      </w:r>
+      <w:r>
+        <w:t>of</w:t>
+      </w:r>
+      <w:r>
+        <w:t>-</w:t>
+      </w:r>
+      <w:r>
+        <w:t>sales software's backend services using C# and API endpoints.</w:t>
       </w:r>
     </w:p>
     <w:p>
@@ -1094,7 +1209,13 @@
         </w:rPr>
       </w:pPr>
       <w:r>
-        <w:t>Utilized Jira to manage the team's work items, tasks, and project backlog while maintaining an accurate record of each product and changes made to it.</w:t>
+        <w:t>U</w:t>
+      </w:r>
+      <w:r>
+        <w:t>sed</w:t>
+      </w:r>
+      <w:r>
+        <w:t xml:space="preserve"> Jira to manage the team's work items, tasks, and project backlog while maintaining an accurate record of each product and changes made.</w:t>
       </w:r>
     </w:p>
     <w:p>
@@ -1112,7 +1233,7 @@
         <w:rPr>
           <w:lang w:val="en-US"/>
         </w:rPr>
-        <w:t>Maintained daily communication with the QA team to ensure a thorough and timely testing of completed work.</w:t>
+        <w:t>Maintained daily communication with the QA team to ensure thorough and timely testing of completed work.</w:t>
       </w:r>
     </w:p>
     <w:p>
@@ -1127,56 +1248,47 @@
         </w:rPr>
       </w:pPr>
       <w:r>
-        <w:t>Conducted code reviews and utilized Git to keep the codebase organized and maintainable.</w:t>
-      </w:r>
-    </w:p>
-    <w:p>
-      <w:pPr>
-        <w:rPr>
-          <w:rFonts w:ascii="Metropolis" w:hAnsi="Metropolis"/>
+        <w:t>Conducted code reviews and u</w:t>
+      </w:r>
+      <w:r>
+        <w:t>sed</w:t>
+      </w:r>
+      <w:r>
+        <w:t xml:space="preserve"> Git to keep the codebase organized and maintainable.</w:t>
+      </w:r>
+    </w:p>
+    <w:p>
+      <w:pPr>
+        <w:rPr>
           <w:b/>
           <w:bCs/>
         </w:rPr>
       </w:pPr>
     </w:p>
     <w:p>
-      <w:pPr>
-        <w:rPr>
-          <w:rFonts w:ascii="Metropolis" w:hAnsi="Metropolis"/>
-        </w:rPr>
-      </w:pPr>
-      <w:r>
-        <w:rPr>
-          <w:rFonts w:ascii="Metropolis" w:hAnsi="Metropolis"/>
+      <w:r>
+        <w:rPr>
           <w:b/>
           <w:bCs/>
         </w:rPr>
         <w:t>Micro Center</w:t>
       </w:r>
       <w:r>
-        <w:rPr>
-          <w:rFonts w:ascii="Metropolis" w:hAnsi="Metropolis"/>
-        </w:rPr>
         <w:t>: Saint Louis Park, MN</w:t>
       </w:r>
     </w:p>
     <w:p>
       <w:pPr>
         <w:rPr>
-          <w:rFonts w:ascii="Metropolis" w:hAnsi="Metropolis"/>
           <w:b/>
           <w:bCs/>
         </w:rPr>
       </w:pPr>
       <w:r>
-        <w:rPr>
-          <w:rFonts w:ascii="Metropolis" w:hAnsi="Metropolis"/>
-        </w:rPr>
         <w:t xml:space="preserve">Nov 2019 – Jan 2021 | </w:t>
       </w:r>
       <w:r>
         <w:rPr>
-          <w:rFonts w:ascii="Metropolis" w:hAnsi="Metropolis"/>
           <w:b/>
           <w:bCs/>
         </w:rPr>
@@ -1255,7 +1367,6 @@
         <w:pStyle w:val="ListParagraph"/>
         <w:rPr>
           <w:rStyle w:val="hgkelc"/>
-          <w:rFonts w:ascii="Metropolis" w:hAnsi="Metropolis"/>
           <w:sz w:val="18"/>
           <w:szCs w:val="18"/>
         </w:rPr>
@@ -1265,13 +1376,11 @@
       <w:pPr>
         <w:rPr>
           <w:rStyle w:val="hgkelc"/>
-          <w:rFonts w:ascii="Metropolis" w:hAnsi="Metropolis"/>
         </w:rPr>
       </w:pPr>
       <w:r>
         <w:rPr>
           <w:rStyle w:val="hgkelc"/>
-          <w:rFonts w:ascii="Metropolis" w:hAnsi="Metropolis"/>
           <w:b/>
           <w:bCs/>
         </w:rPr>
@@ -1280,7 +1389,6 @@
       <w:r>
         <w:rPr>
           <w:rStyle w:val="hgkelc"/>
-          <w:rFonts w:ascii="Metropolis" w:hAnsi="Metropolis"/>
         </w:rPr>
         <w:t>: Chicago, IL</w:t>
       </w:r>
@@ -1289,34 +1397,29 @@
       <w:pPr>
         <w:rPr>
           <w:rStyle w:val="hgkelc"/>
-          <w:rFonts w:ascii="Metropolis" w:hAnsi="Metropolis"/>
         </w:rPr>
       </w:pPr>
       <w:r>
         <w:rPr>
           <w:rStyle w:val="hgkelc"/>
-          <w:rFonts w:ascii="Metropolis" w:hAnsi="Metropolis"/>
         </w:rPr>
         <w:t>Aug 2019 – Dec 2019</w:t>
       </w:r>
       <w:r>
         <w:rPr>
           <w:rStyle w:val="hgkelc"/>
-          <w:rFonts w:ascii="Metropolis" w:hAnsi="Metropolis"/>
         </w:rPr>
         <w:t xml:space="preserve"> - Freelance</w:t>
       </w:r>
       <w:r>
         <w:rPr>
           <w:rStyle w:val="hgkelc"/>
-          <w:rFonts w:ascii="Metropolis" w:hAnsi="Metropolis"/>
         </w:rPr>
         <w:t xml:space="preserve"> | </w:t>
       </w:r>
       <w:r>
         <w:rPr>
           <w:rStyle w:val="hgkelc"/>
-          <w:rFonts w:ascii="Metropolis" w:hAnsi="Metropolis"/>
           <w:b/>
           <w:bCs/>
         </w:rPr>
@@ -1338,7 +1441,19 @@
         <w:rPr>
           <w:lang w:val="en-US"/>
         </w:rPr>
-        <w:t>Collaborated with Martina Carter Entertainment to design and develop a static website that serves as both a portfolio and booking software.</w:t>
+        <w:t>Collaborated with Martina Carter Entertainment to design and develop a static website that serve</w:t>
+      </w:r>
+      <w:r>
+        <w:rPr>
+          <w:lang w:val="en-US"/>
+        </w:rPr>
+        <w:t>d</w:t>
+      </w:r>
+      <w:r>
+        <w:rPr>
+          <w:lang w:val="en-US"/>
+        </w:rPr>
+        <w:t xml:space="preserve"> as both a portfolio and booking software.</w:t>
       </w:r>
     </w:p>
     <w:p>
@@ -1356,7 +1471,31 @@
         <w:rPr>
           <w:lang w:val="en-US"/>
         </w:rPr>
-        <w:t>Utilized HTML, CSS, and JavaScript to create a visually appealing and user-friendly website with a responsive design that works across multiple devices.</w:t>
+        <w:t>U</w:t>
+      </w:r>
+      <w:r>
+        <w:rPr>
+          <w:lang w:val="en-US"/>
+        </w:rPr>
+        <w:t>sed</w:t>
+      </w:r>
+      <w:r>
+        <w:rPr>
+          <w:lang w:val="en-US"/>
+        </w:rPr>
+        <w:t xml:space="preserve"> HTML, CSS, and JavaScript to create a visually appealing and user-friendly website with a responsive design that work</w:t>
+      </w:r>
+      <w:r>
+        <w:rPr>
+          <w:lang w:val="en-US"/>
+        </w:rPr>
+        <w:t>ed</w:t>
+      </w:r>
+      <w:r>
+        <w:rPr>
+          <w:lang w:val="en-US"/>
+        </w:rPr>
+        <w:t xml:space="preserve"> across multiple devices.</w:t>
       </w:r>
     </w:p>
     <w:p>
@@ -1404,7 +1543,31 @@
         <w:rPr>
           <w:lang w:val="en-US"/>
         </w:rPr>
-        <w:t>Conducted thorough testing and debugging to ensure the website functions correctly and meets all project requirements.</w:t>
+        <w:t>Conducted thorough testing and debugging to ensure the website function</w:t>
+      </w:r>
+      <w:r>
+        <w:rPr>
+          <w:lang w:val="en-US"/>
+        </w:rPr>
+        <w:t>ed</w:t>
+      </w:r>
+      <w:r>
+        <w:rPr>
+          <w:lang w:val="en-US"/>
+        </w:rPr>
+        <w:t xml:space="preserve"> correctly and me</w:t>
+      </w:r>
+      <w:r>
+        <w:rPr>
+          <w:lang w:val="en-US"/>
+        </w:rPr>
+        <w:t>t</w:t>
+      </w:r>
+      <w:r>
+        <w:rPr>
+          <w:lang w:val="en-US"/>
+        </w:rPr>
+        <w:t xml:space="preserve"> all project requirements.</w:t>
       </w:r>
     </w:p>
     <w:p>
@@ -1412,7 +1575,6 @@
         <w:ind w:left="720"/>
         <w:rPr>
           <w:rStyle w:val="hgkelc"/>
-          <w:rFonts w:ascii="Metropolis" w:hAnsi="Metropolis"/>
         </w:rPr>
       </w:pPr>
     </w:p>
@@ -1420,14 +1582,12 @@
       <w:pPr>
         <w:rPr>
           <w:rStyle w:val="hgkelc"/>
-          <w:rFonts w:ascii="Metropolis" w:hAnsi="Metropolis"/>
         </w:rPr>
       </w:pPr>
       <w:proofErr w:type="spellStart"/>
       <w:r>
         <w:rPr>
           <w:rStyle w:val="hgkelc"/>
-          <w:rFonts w:ascii="Metropolis" w:hAnsi="Metropolis"/>
           <w:b/>
           <w:bCs/>
         </w:rPr>
@@ -1437,7 +1597,6 @@
       <w:r>
         <w:rPr>
           <w:rStyle w:val="hgkelc"/>
-          <w:rFonts w:ascii="Metropolis" w:hAnsi="Metropolis"/>
           <w:b/>
           <w:bCs/>
         </w:rPr>
@@ -1446,42 +1605,32 @@
       <w:r>
         <w:rPr>
           <w:rStyle w:val="hgkelc"/>
-          <w:rFonts w:ascii="Metropolis" w:hAnsi="Metropolis"/>
         </w:rPr>
         <w:t>| Chicago, IL</w:t>
       </w:r>
     </w:p>
     <w:p>
-      <w:pPr>
-        <w:rPr>
-          <w:rFonts w:ascii="Metropolis" w:hAnsi="Metropolis"/>
-        </w:rPr>
-      </w:pPr>
       <w:r>
         <w:rPr>
           <w:rStyle w:val="hgkelc"/>
-          <w:rFonts w:ascii="Metropolis" w:hAnsi="Metropolis"/>
         </w:rPr>
         <w:t xml:space="preserve">Jan 2019 – July 2019 </w:t>
       </w:r>
       <w:r>
         <w:rPr>
           <w:rStyle w:val="hgkelc"/>
-          <w:rFonts w:ascii="Metropolis" w:hAnsi="Metropolis"/>
         </w:rPr>
         <w:t>- Freelance</w:t>
       </w:r>
       <w:r>
         <w:rPr>
           <w:rStyle w:val="hgkelc"/>
-          <w:rFonts w:ascii="Metropolis" w:hAnsi="Metropolis"/>
         </w:rPr>
         <w:t xml:space="preserve"> | </w:t>
       </w:r>
       <w:r>
         <w:rPr>
           <w:rStyle w:val="hgkelc"/>
-          <w:rFonts w:ascii="Metropolis" w:hAnsi="Metropolis"/>
           <w:b/>
           <w:bCs/>
         </w:rPr>
@@ -1530,7 +1679,13 @@
         </w:rPr>
       </w:pPr>
       <w:r>
-        <w:t>Removed 100% of the inaccurate customer data, resulting in a reduction of the database size from 45,000 non-usable data points to 17,000 usable data points.</w:t>
+        <w:t>Removed 100</w:t>
+      </w:r>
+      <w:r>
+        <w:t xml:space="preserve"> percent</w:t>
+      </w:r>
+      <w:r>
+        <w:t xml:space="preserve"> of the inaccurate customer data, resulting in a reduction of the database size from 45,000 non-usable data points to 17,000 usable data points.</w:t>
       </w:r>
     </w:p>
     <w:p>
@@ -1553,7 +1708,6 @@
         <w:pStyle w:val="NoSpacing"/>
         <w:ind w:left="720"/>
         <w:rPr>
-          <w:rFonts w:ascii="Metropolis" w:hAnsi="Metropolis"/>
           <w:b/>
         </w:rPr>
       </w:pPr>
@@ -1562,13 +1716,13 @@
       <w:pPr>
         <w:spacing w:line="360" w:lineRule="auto"/>
         <w:rPr>
-          <w:rFonts w:ascii="Metropolis" w:eastAsia="Proxima Nova" w:hAnsi="Metropolis" w:cs="Proxima Nova"/>
-          <w:b/>
-        </w:rPr>
-      </w:pPr>
-      <w:r>
-        <w:rPr>
-          <w:rFonts w:ascii="Metropolis" w:eastAsia="Proxima Nova" w:hAnsi="Metropolis" w:cs="Proxima Nova"/>
+          <w:rFonts w:eastAsia="Proxima Nova"/>
+          <w:b/>
+        </w:rPr>
+      </w:pPr>
+      <w:r>
+        <w:rPr>
+          <w:rFonts w:eastAsia="Proxima Nova"/>
           <w:b/>
         </w:rPr>
         <w:t>EDUCATION AND TRAINING (CERTIFICATIONS)</w:t>
@@ -1582,40 +1736,54 @@
         </w:numPr>
         <w:jc w:val="both"/>
         <w:rPr>
-          <w:rFonts w:ascii="Metropolis" w:eastAsia="Proxima Nova" w:hAnsi="Metropolis" w:cs="Proxima Nova"/>
-          <w:b/>
-        </w:rPr>
-      </w:pPr>
-      <w:r>
-        <w:rPr>
-          <w:rFonts w:ascii="Metropolis" w:eastAsia="Proxima Nova" w:hAnsi="Metropolis" w:cs="Proxima Nova"/>
-          <w:b/>
-        </w:rPr>
-        <w:t>Bachelors</w:t>
-      </w:r>
-      <w:r>
-        <w:rPr>
-          <w:rFonts w:ascii="Metropolis" w:eastAsia="Proxima Nova" w:hAnsi="Metropolis" w:cs="Proxima Nova"/>
-          <w:b/>
-        </w:rPr>
-        <w:t xml:space="preserve"> in Computer Science | </w:t>
-      </w:r>
-      <w:r>
-        <w:rPr>
-          <w:rFonts w:ascii="Metropolis" w:eastAsia="Proxima Nova" w:hAnsi="Metropolis" w:cs="Proxima Nova"/>
+          <w:rFonts w:eastAsia="Proxima Nova"/>
+          <w:b/>
+        </w:rPr>
+      </w:pPr>
+      <w:r>
+        <w:rPr>
+          <w:rFonts w:eastAsia="Proxima Nova"/>
+          <w:b/>
+        </w:rPr>
+        <w:t>Bachelor’s in Computer Science</w:t>
+      </w:r>
+      <w:r>
+        <w:rPr>
+          <w:rFonts w:eastAsia="Proxima Nova"/>
+          <w:b/>
+        </w:rPr>
+        <w:t xml:space="preserve"> </w:t>
+      </w:r>
+      <w:r>
+        <w:rPr>
+          <w:rFonts w:eastAsia="Proxima Nova"/>
+          <w:bCs/>
+        </w:rPr>
+        <w:t>|</w:t>
+      </w:r>
+      <w:r>
+        <w:rPr>
+          <w:rFonts w:eastAsia="Proxima Nova"/>
+          <w:b/>
+        </w:rPr>
+        <w:t xml:space="preserve"> </w:t>
+      </w:r>
+      <w:r>
+        <w:rPr>
+          <w:rFonts w:eastAsia="Proxima Nova"/>
         </w:rPr>
         <w:t xml:space="preserve">Principia College | </w:t>
       </w:r>
       <w:r>
         <w:rPr>
-          <w:rFonts w:ascii="Metropolis" w:eastAsia="Proxima Nova" w:hAnsi="Metropolis" w:cs="Proxima Nova"/>
-          <w:i/>
+          <w:rFonts w:eastAsia="Proxima Nova"/>
+          <w:iCs/>
         </w:rPr>
         <w:t>2014-2018</w:t>
       </w:r>
       <w:r>
         <w:rPr>
-          <w:rFonts w:ascii="Metropolis" w:eastAsia="Proxima Nova" w:hAnsi="Metropolis" w:cs="Proxima Nova"/>
+          <w:rFonts w:eastAsia="Proxima Nova"/>
           <w:bCs/>
         </w:rPr>
         <w:t xml:space="preserve"> </w:t>
@@ -1629,20 +1797,34 @@
         </w:numPr>
         <w:jc w:val="both"/>
         <w:rPr>
-          <w:rFonts w:ascii="Metropolis" w:eastAsia="Proxima Nova" w:hAnsi="Metropolis" w:cs="Proxima Nova"/>
-          <w:b/>
-        </w:rPr>
-      </w:pPr>
-      <w:r>
-        <w:rPr>
-          <w:rFonts w:ascii="Metropolis" w:eastAsia="Proxima Nova" w:hAnsi="Metropolis" w:cs="Proxima Nova"/>
-          <w:b/>
-        </w:rPr>
-        <w:t xml:space="preserve">Toastmasters Competent Communicator | </w:t>
-      </w:r>
-      <w:r>
-        <w:rPr>
-          <w:rFonts w:ascii="Metropolis" w:eastAsia="Proxima Nova" w:hAnsi="Metropolis" w:cs="Proxima Nova"/>
+          <w:rFonts w:eastAsia="Proxima Nova"/>
+          <w:b/>
+        </w:rPr>
+      </w:pPr>
+      <w:r>
+        <w:rPr>
+          <w:rFonts w:eastAsia="Proxima Nova"/>
+          <w:b/>
+        </w:rPr>
+        <w:t xml:space="preserve">Toastmasters Competent Communicator </w:t>
+      </w:r>
+      <w:r>
+        <w:rPr>
+          <w:rFonts w:eastAsia="Proxima Nova"/>
+          <w:bCs/>
+        </w:rPr>
+        <w:t>|</w:t>
+      </w:r>
+      <w:r>
+        <w:rPr>
+          <w:rFonts w:eastAsia="Proxima Nova"/>
+          <w:b/>
+        </w:rPr>
+        <w:t xml:space="preserve"> </w:t>
+      </w:r>
+      <w:r>
+        <w:rPr>
+          <w:rFonts w:eastAsia="Proxima Nova"/>
           <w:bCs/>
         </w:rPr>
         <w:t>Gavel Club | 2014</w:t>
@@ -1657,45 +1839,164 @@
         <w:spacing w:line="360" w:lineRule="auto"/>
         <w:jc w:val="both"/>
         <w:rPr>
-          <w:rFonts w:ascii="Metropolis" w:eastAsia="Proxima Nova" w:hAnsi="Metropolis" w:cs="Proxima Nova"/>
-          <w:b/>
-        </w:rPr>
-      </w:pPr>
-      <w:r>
-        <w:rPr>
-          <w:rFonts w:ascii="Metropolis" w:eastAsia="Proxima Nova" w:hAnsi="Metropolis" w:cs="Proxima Nova"/>
+          <w:rFonts w:eastAsia="Proxima Nova"/>
+          <w:b/>
+        </w:rPr>
+      </w:pPr>
+      <w:r>
+        <w:rPr>
+          <w:rFonts w:eastAsia="Proxima Nova"/>
           <w:b/>
         </w:rPr>
         <w:t>Eagle Scout</w:t>
       </w:r>
       <w:r>
         <w:rPr>
-          <w:rFonts w:ascii="Metropolis" w:eastAsia="Proxima Nova" w:hAnsi="Metropolis" w:cs="Proxima Nova"/>
+          <w:rFonts w:eastAsia="Proxima Nova"/>
           <w:b/>
         </w:rPr>
         <w:t xml:space="preserve"> </w:t>
       </w:r>
       <w:r>
         <w:rPr>
-          <w:rFonts w:ascii="Metropolis" w:eastAsia="Proxima Nova" w:hAnsi="Metropolis" w:cs="Proxima Nova"/>
+          <w:rFonts w:eastAsia="Proxima Nova"/>
           <w:bCs/>
         </w:rPr>
-        <w:t>“Eagle Scout” is not just an award; it is a state of being. It represents integrity and the ability to do hard work</w:t>
+        <w:t>|</w:t>
+      </w:r>
+      <w:r>
+        <w:rPr>
+          <w:rFonts w:eastAsia="Proxima Nova"/>
+          <w:b/>
+        </w:rPr>
+        <w:t xml:space="preserve"> Troop 161 </w:t>
+      </w:r>
+      <w:r>
+        <w:rPr>
+          <w:rFonts w:eastAsia="Proxima Nova"/>
+          <w:bCs/>
+        </w:rPr>
+        <w:t>| 2013</w:t>
+      </w:r>
+    </w:p>
+    <w:p>
+      <w:pPr>
+        <w:spacing w:line="360" w:lineRule="auto"/>
+        <w:jc w:val="both"/>
+        <w:rPr>
+          <w:rFonts w:eastAsia="Proxima Nova"/>
+          <w:b/>
+        </w:rPr>
+      </w:pPr>
+      <w:r>
+        <w:rPr>
+          <w:rFonts w:eastAsia="Proxima Nova"/>
+          <w:bCs/>
+        </w:rPr>
+        <w:t>Eagle Scout is not just an award; it is a state of being. It represents integrity and the ability to do hard work</w:t>
       </w:r>
       <w:bookmarkStart w:id="1" w:name="_1fob9te" w:colFirst="0" w:colLast="0"/>
       <w:bookmarkEnd w:id="1"/>
-    </w:p>
-    <w:p>
-      <w:pPr>
+      <w:r>
+        <w:rPr>
+          <w:rFonts w:eastAsia="Proxima Nova"/>
+          <w:bCs/>
+        </w:rPr>
+        <w:t>.</w:t>
+      </w:r>
+    </w:p>
+    <w:p>
+      <w:pPr>
+        <w:jc w:val="both"/>
+        <w:rPr>
+          <w:rFonts w:eastAsia="Proxima Nova"/>
+          <w:b/>
+        </w:rPr>
+      </w:pPr>
+      <w:r>
+        <w:rPr>
+          <w:rFonts w:eastAsia="Proxima Nova"/>
+          <w:b/>
+        </w:rPr>
+        <w:t xml:space="preserve">PERSONAL </w:t>
+      </w:r>
+      <w:r>
+        <w:rPr>
+          <w:rFonts w:eastAsia="Proxima Nova"/>
+          <w:b/>
+        </w:rPr>
+        <w:t>PROJECTS</w:t>
+      </w:r>
+    </w:p>
+    <w:p>
+      <w:pPr>
+        <w:numPr>
+          <w:ilvl w:val="0"/>
+          <w:numId w:val="1"/>
+        </w:numPr>
         <w:spacing w:line="360" w:lineRule="auto"/>
-        <w:rPr>
-          <w:rFonts w:ascii="Metropolis" w:eastAsia="Proxima Nova" w:hAnsi="Metropolis" w:cs="Proxima Nova"/>
-          <w:b/>
-        </w:rPr>
-      </w:pPr>
-      <w:r>
-        <w:rPr>
-          <w:rFonts w:ascii="Metropolis" w:eastAsia="Proxima Nova" w:hAnsi="Metropolis" w:cs="Proxima Nova"/>
+        <w:jc w:val="both"/>
+        <w:rPr>
+          <w:rFonts w:eastAsia="Proxima Nova"/>
+          <w:b/>
+        </w:rPr>
+      </w:pPr>
+      <w:r>
+        <w:rPr>
+          <w:rFonts w:eastAsia="Proxima Nova"/>
+          <w:bCs/>
+        </w:rPr>
+        <w:t>Created micro-controller 16-bit functional computer with custom hardware OP code.</w:t>
+      </w:r>
+    </w:p>
+    <w:p>
+      <w:pPr>
+        <w:numPr>
+          <w:ilvl w:val="0"/>
+          <w:numId w:val="1"/>
+        </w:numPr>
+        <w:spacing w:line="360" w:lineRule="auto"/>
+        <w:jc w:val="both"/>
+        <w:rPr>
+          <w:rFonts w:eastAsia="Proxima Nova"/>
+          <w:b/>
+        </w:rPr>
+      </w:pPr>
+      <w:r>
+        <w:rPr>
+          <w:rFonts w:eastAsia="Proxima Nova"/>
+          <w:bCs/>
+        </w:rPr>
+        <w:t xml:space="preserve">Created Arduino micro-controlled humidity detector. </w:t>
+      </w:r>
+    </w:p>
+    <w:p>
+      <w:pPr>
+        <w:jc w:val="both"/>
+        <w:rPr>
+          <w:rFonts w:eastAsia="Proxima Nova"/>
+          <w:b/>
+        </w:rPr>
+      </w:pPr>
+      <w:r>
+        <w:rPr>
+          <w:rFonts w:eastAsia="Proxima Nova"/>
+          <w:b/>
+        </w:rPr>
+        <w:t xml:space="preserve"> </w:t>
+      </w:r>
+    </w:p>
+    <w:p>
+      <w:pPr>
+        <w:spacing w:line="360" w:lineRule="auto"/>
+        <w:rPr>
+          <w:rFonts w:eastAsia="Proxima Nova"/>
+          <w:b/>
+        </w:rPr>
+      </w:pPr>
+      <w:r>
+        <w:rPr>
+          <w:rFonts w:eastAsia="Proxima Nova"/>
           <w:b/>
         </w:rPr>
         <w:t>LANGUAGES</w:t>
@@ -1709,47 +2010,57 @@
         </w:numPr>
         <w:jc w:val="both"/>
         <w:rPr>
-          <w:rFonts w:ascii="Metropolis" w:eastAsia="Proxima Nova" w:hAnsi="Metropolis" w:cs="Proxima Nova"/>
-          <w:b/>
-        </w:rPr>
-      </w:pPr>
-      <w:r>
-        <w:rPr>
-          <w:rFonts w:ascii="Metropolis" w:eastAsia="Proxima Nova" w:hAnsi="Metropolis" w:cs="Proxima Nova"/>
-          <w:b/>
-        </w:rPr>
-        <w:t xml:space="preserve">Language | </w:t>
-      </w:r>
-      <w:r>
-        <w:rPr>
-          <w:rFonts w:ascii="Metropolis" w:eastAsia="Proxima Nova" w:hAnsi="Metropolis" w:cs="Proxima Nova"/>
-          <w:b/>
+          <w:rFonts w:eastAsia="Proxima Nova"/>
+          <w:b/>
+        </w:rPr>
+      </w:pPr>
+      <w:r>
+        <w:rPr>
+          <w:rFonts w:eastAsia="Proxima Nova"/>
+          <w:b/>
+        </w:rPr>
+        <w:t xml:space="preserve">Language </w:t>
+      </w:r>
+      <w:r>
+        <w:rPr>
+          <w:rFonts w:eastAsia="Proxima Nova"/>
           <w:bCs/>
         </w:rPr>
-        <w:t>English</w:t>
-      </w:r>
-      <w:r>
-        <w:rPr>
-          <w:rFonts w:ascii="Metropolis" w:eastAsia="Proxima Nova" w:hAnsi="Metropolis" w:cs="Proxima Nova"/>
-          <w:b/>
-        </w:rPr>
-        <w:t xml:space="preserve"> | </w:t>
-      </w:r>
-      <w:r>
-        <w:rPr>
-          <w:rFonts w:ascii="Metropolis" w:eastAsia="Proxima Nova" w:hAnsi="Metropolis" w:cs="Proxima Nova"/>
+        <w:t>| English |</w:t>
+      </w:r>
+      <w:r>
+        <w:rPr>
+          <w:rFonts w:eastAsia="Proxima Nova"/>
+          <w:b/>
+        </w:rPr>
+        <w:t xml:space="preserve"> </w:t>
+      </w:r>
+      <w:r>
+        <w:rPr>
+          <w:rFonts w:eastAsia="Proxima Nova"/>
           <w:bCs/>
         </w:rPr>
         <w:t>Fluent</w:t>
       </w:r>
       <w:r>
         <w:rPr>
-          <w:rFonts w:ascii="Metropolis" w:eastAsia="Proxima Nova" w:hAnsi="Metropolis" w:cs="Proxima Nova"/>
+          <w:rFonts w:eastAsia="Proxima Nova"/>
           <w:b/>
         </w:rPr>
         <w:t xml:space="preserve"> </w:t>
       </w:r>
     </w:p>
+    <w:p>
+      <w:pPr>
+        <w:jc w:val="both"/>
+        <w:rPr>
+          <w:rFonts w:eastAsia="Proxima Nova"/>
+          <w:b/>
+        </w:rPr>
+      </w:pPr>
+    </w:p>
+    <w:p/>
+    <w:p/>
     <w:sectPr>
       <w:footerReference w:type="default" r:id="rId8"/>
       <w:pgSz w:w="12240" w:h="15840" w:code="1"/>
@@ -1929,6 +2240,7 @@
                                 <w:dataBinding w:prefixMappings="xmlns:ns0='http://purl.org/dc/elements/1.1/' xmlns:ns1='http://schemas.openxmlformats.org/package/2006/metadata/core-properties' " w:xpath="/ns1:coreProperties[1]/ns0:title[1]" w:storeItemID="{6C3C8BC8-F283-45AE-878A-BAB7291924A1}"/>
                                 <w:text/>
                               </w:sdtPr>
+                              <w:sdtEndPr/>
                               <w:sdtContent>
                                 <w:r>
                                   <w:rPr>
@@ -1963,6 +2275,7 @@
                                 <w:dataBinding w:prefixMappings="xmlns:ns0='http://purl.org/dc/elements/1.1/' xmlns:ns1='http://schemas.openxmlformats.org/package/2006/metadata/core-properties' " w:xpath="/ns1:coreProperties[1]/ns0:subject[1]" w:storeItemID="{6C3C8BC8-F283-45AE-878A-BAB7291924A1}"/>
                                 <w:text/>
                               </w:sdtPr>
+                              <w:sdtEndPr/>
                               <w:sdtContent>
                                 <w:r>
                                   <w:rPr>
@@ -2954,6 +3267,119 @@
     </w:lvl>
   </w:abstractNum>
   <w:abstractNum w:abstractNumId="6" w15:restartNumberingAfterBreak="0">
+    <w:nsid w:val="39413CC7"/>
+    <w:multiLevelType w:val="hybridMultilevel"/>
+    <w:tmpl w:val="AE58F58A"/>
+    <w:lvl w:ilvl="0" w:tplc="04090001">
+      <w:start w:val="1"/>
+      <w:numFmt w:val="bullet"/>
+      <w:lvlText w:val=""/>
+      <w:lvlJc w:val="left"/>
+      <w:pPr>
+        <w:ind w:left="720" w:hanging="360"/>
+      </w:pPr>
+      <w:rPr>
+        <w:rFonts w:ascii="Symbol" w:hAnsi="Symbol" w:hint="default"/>
+      </w:rPr>
+    </w:lvl>
+    <w:lvl w:ilvl="1" w:tplc="04090003" w:tentative="1">
+      <w:start w:val="1"/>
+      <w:numFmt w:val="bullet"/>
+      <w:lvlText w:val="o"/>
+      <w:lvlJc w:val="left"/>
+      <w:pPr>
+        <w:ind w:left="1440" w:hanging="360"/>
+      </w:pPr>
+      <w:rPr>
+        <w:rFonts w:ascii="Courier New" w:hAnsi="Courier New" w:cs="Courier New" w:hint="default"/>
+      </w:rPr>
+    </w:lvl>
+    <w:lvl w:ilvl="2" w:tplc="04090005" w:tentative="1">
+      <w:start w:val="1"/>
+      <w:numFmt w:val="bullet"/>
+      <w:lvlText w:val=""/>
+      <w:lvlJc w:val="left"/>
+      <w:pPr>
+        <w:ind w:left="2160" w:hanging="360"/>
+      </w:pPr>
+      <w:rPr>
+        <w:rFonts w:ascii="Wingdings" w:hAnsi="Wingdings" w:hint="default"/>
+      </w:rPr>
+    </w:lvl>
+    <w:lvl w:ilvl="3" w:tplc="04090001" w:tentative="1">
+      <w:start w:val="1"/>
+      <w:numFmt w:val="bullet"/>
+      <w:lvlText w:val=""/>
+      <w:lvlJc w:val="left"/>
+      <w:pPr>
+        <w:ind w:left="2880" w:hanging="360"/>
+      </w:pPr>
+      <w:rPr>
+        <w:rFonts w:ascii="Symbol" w:hAnsi="Symbol" w:hint="default"/>
+      </w:rPr>
+    </w:lvl>
+    <w:lvl w:ilvl="4" w:tplc="04090003" w:tentative="1">
+      <w:start w:val="1"/>
+      <w:numFmt w:val="bullet"/>
+      <w:lvlText w:val="o"/>
+      <w:lvlJc w:val="left"/>
+      <w:pPr>
+        <w:ind w:left="3600" w:hanging="360"/>
+      </w:pPr>
+      <w:rPr>
+        <w:rFonts w:ascii="Courier New" w:hAnsi="Courier New" w:cs="Courier New" w:hint="default"/>
+      </w:rPr>
+    </w:lvl>
+    <w:lvl w:ilvl="5" w:tplc="04090005" w:tentative="1">
+      <w:start w:val="1"/>
+      <w:numFmt w:val="bullet"/>
+      <w:lvlText w:val=""/>
+      <w:lvlJc w:val="left"/>
+      <w:pPr>
+        <w:ind w:left="4320" w:hanging="360"/>
+      </w:pPr>
+      <w:rPr>
+        <w:rFonts w:ascii="Wingdings" w:hAnsi="Wingdings" w:hint="default"/>
+      </w:rPr>
+    </w:lvl>
+    <w:lvl w:ilvl="6" w:tplc="04090001" w:tentative="1">
+      <w:start w:val="1"/>
+      <w:numFmt w:val="bullet"/>
+      <w:lvlText w:val=""/>
+      <w:lvlJc w:val="left"/>
+      <w:pPr>
+        <w:ind w:left="5040" w:hanging="360"/>
+      </w:pPr>
+      <w:rPr>
+        <w:rFonts w:ascii="Symbol" w:hAnsi="Symbol" w:hint="default"/>
+      </w:rPr>
+    </w:lvl>
+    <w:lvl w:ilvl="7" w:tplc="04090003" w:tentative="1">
+      <w:start w:val="1"/>
+      <w:numFmt w:val="bullet"/>
+      <w:lvlText w:val="o"/>
+      <w:lvlJc w:val="left"/>
+      <w:pPr>
+        <w:ind w:left="5760" w:hanging="360"/>
+      </w:pPr>
+      <w:rPr>
+        <w:rFonts w:ascii="Courier New" w:hAnsi="Courier New" w:cs="Courier New" w:hint="default"/>
+      </w:rPr>
+    </w:lvl>
+    <w:lvl w:ilvl="8" w:tplc="04090005" w:tentative="1">
+      <w:start w:val="1"/>
+      <w:numFmt w:val="bullet"/>
+      <w:lvlText w:val=""/>
+      <w:lvlJc w:val="left"/>
+      <w:pPr>
+        <w:ind w:left="6480" w:hanging="360"/>
+      </w:pPr>
+      <w:rPr>
+        <w:rFonts w:ascii="Wingdings" w:hAnsi="Wingdings" w:hint="default"/>
+      </w:rPr>
+    </w:lvl>
+  </w:abstractNum>
+  <w:abstractNum w:abstractNumId="7" w15:restartNumberingAfterBreak="0">
     <w:nsid w:val="3A8125CD"/>
     <w:multiLevelType w:val="multilevel"/>
     <w:tmpl w:val="E138CB18"/>
@@ -3098,7 +3524,7 @@
       </w:rPr>
     </w:lvl>
   </w:abstractNum>
-  <w:abstractNum w:abstractNumId="7" w15:restartNumberingAfterBreak="0">
+  <w:abstractNum w:abstractNumId="8" w15:restartNumberingAfterBreak="0">
     <w:nsid w:val="3D0D5EB1"/>
     <w:multiLevelType w:val="multilevel"/>
     <w:tmpl w:val="E138CB18"/>
@@ -3243,7 +3669,7 @@
       </w:rPr>
     </w:lvl>
   </w:abstractNum>
-  <w:abstractNum w:abstractNumId="8" w15:restartNumberingAfterBreak="0">
+  <w:abstractNum w:abstractNumId="9" w15:restartNumberingAfterBreak="0">
     <w:nsid w:val="40B94882"/>
     <w:multiLevelType w:val="multilevel"/>
     <w:tmpl w:val="F0465466"/>
@@ -3392,7 +3818,7 @@
       </w:rPr>
     </w:lvl>
   </w:abstractNum>
-  <w:abstractNum w:abstractNumId="9" w15:restartNumberingAfterBreak="0">
+  <w:abstractNum w:abstractNumId="10" w15:restartNumberingAfterBreak="0">
     <w:nsid w:val="4A25367F"/>
     <w:multiLevelType w:val="multilevel"/>
     <w:tmpl w:val="E138CB18"/>
@@ -3537,7 +3963,7 @@
       </w:rPr>
     </w:lvl>
   </w:abstractNum>
-  <w:abstractNum w:abstractNumId="10" w15:restartNumberingAfterBreak="0">
+  <w:abstractNum w:abstractNumId="11" w15:restartNumberingAfterBreak="0">
     <w:nsid w:val="4FDC798A"/>
     <w:multiLevelType w:val="multilevel"/>
     <w:tmpl w:val="D8D882F6"/>
@@ -3650,7 +4076,7 @@
       </w:rPr>
     </w:lvl>
   </w:abstractNum>
-  <w:abstractNum w:abstractNumId="11" w15:restartNumberingAfterBreak="0">
+  <w:abstractNum w:abstractNumId="12" w15:restartNumberingAfterBreak="0">
     <w:nsid w:val="52C34FE3"/>
     <w:multiLevelType w:val="multilevel"/>
     <w:tmpl w:val="E138CB18"/>
@@ -3795,7 +4221,7 @@
       </w:rPr>
     </w:lvl>
   </w:abstractNum>
-  <w:abstractNum w:abstractNumId="12" w15:restartNumberingAfterBreak="0">
+  <w:abstractNum w:abstractNumId="13" w15:restartNumberingAfterBreak="0">
     <w:nsid w:val="54EA6A01"/>
     <w:multiLevelType w:val="multilevel"/>
     <w:tmpl w:val="E138CB18"/>
@@ -3940,7 +4366,7 @@
       </w:rPr>
     </w:lvl>
   </w:abstractNum>
-  <w:abstractNum w:abstractNumId="13" w15:restartNumberingAfterBreak="0">
+  <w:abstractNum w:abstractNumId="14" w15:restartNumberingAfterBreak="0">
     <w:nsid w:val="756029A0"/>
     <w:multiLevelType w:val="multilevel"/>
     <w:tmpl w:val="E138CB18"/>
@@ -4085,7 +4511,7 @@
       </w:rPr>
     </w:lvl>
   </w:abstractNum>
-  <w:abstractNum w:abstractNumId="14" w15:restartNumberingAfterBreak="0">
+  <w:abstractNum w:abstractNumId="15" w15:restartNumberingAfterBreak="0">
     <w:nsid w:val="75DD629B"/>
     <w:multiLevelType w:val="multilevel"/>
     <w:tmpl w:val="50DA4856"/>
@@ -4234,7 +4660,7 @@
       </w:rPr>
     </w:lvl>
   </w:abstractNum>
-  <w:abstractNum w:abstractNumId="15" w15:restartNumberingAfterBreak="0">
+  <w:abstractNum w:abstractNumId="16" w15:restartNumberingAfterBreak="0">
     <w:nsid w:val="78843488"/>
     <w:multiLevelType w:val="multilevel"/>
     <w:tmpl w:val="E138CB18"/>
@@ -4379,7 +4805,7 @@
       </w:rPr>
     </w:lvl>
   </w:abstractNum>
-  <w:abstractNum w:abstractNumId="16" w15:restartNumberingAfterBreak="0">
+  <w:abstractNum w:abstractNumId="17" w15:restartNumberingAfterBreak="0">
     <w:nsid w:val="7F856BA4"/>
     <w:multiLevelType w:val="multilevel"/>
     <w:tmpl w:val="F0465466"/>
@@ -4529,37 +4955,37 @@
     </w:lvl>
   </w:abstractNum>
   <w:num w:numId="1" w16cid:durableId="120073453">
-    <w:abstractNumId w:val="10"/>
+    <w:abstractNumId w:val="11"/>
   </w:num>
   <w:num w:numId="2" w16cid:durableId="1551066155">
     <w:abstractNumId w:val="3"/>
   </w:num>
   <w:num w:numId="3" w16cid:durableId="459957782">
-    <w:abstractNumId w:val="8"/>
+    <w:abstractNumId w:val="9"/>
   </w:num>
   <w:num w:numId="4" w16cid:durableId="836577088">
     <w:abstractNumId w:val="4"/>
   </w:num>
   <w:num w:numId="5" w16cid:durableId="407769329">
-    <w:abstractNumId w:val="16"/>
+    <w:abstractNumId w:val="17"/>
   </w:num>
   <w:num w:numId="6" w16cid:durableId="787049076">
-    <w:abstractNumId w:val="7"/>
+    <w:abstractNumId w:val="8"/>
   </w:num>
   <w:num w:numId="7" w16cid:durableId="131800015">
-    <w:abstractNumId w:val="14"/>
+    <w:abstractNumId w:val="15"/>
   </w:num>
   <w:num w:numId="8" w16cid:durableId="1563906943">
-    <w:abstractNumId w:val="15"/>
+    <w:abstractNumId w:val="16"/>
   </w:num>
   <w:num w:numId="9" w16cid:durableId="549078394">
     <w:abstractNumId w:val="2"/>
   </w:num>
   <w:num w:numId="10" w16cid:durableId="804396808">
-    <w:abstractNumId w:val="6"/>
+    <w:abstractNumId w:val="7"/>
   </w:num>
   <w:num w:numId="11" w16cid:durableId="2101945975">
-    <w:abstractNumId w:val="11"/>
+    <w:abstractNumId w:val="12"/>
   </w:num>
   <w:num w:numId="12" w16cid:durableId="1735466479">
     <w:abstractNumId w:val="0"/>
@@ -4568,16 +4994,19 @@
     <w:abstractNumId w:val="5"/>
   </w:num>
   <w:num w:numId="14" w16cid:durableId="1443957221">
-    <w:abstractNumId w:val="9"/>
+    <w:abstractNumId w:val="10"/>
   </w:num>
   <w:num w:numId="15" w16cid:durableId="50353631">
     <w:abstractNumId w:val="1"/>
   </w:num>
   <w:num w:numId="16" w16cid:durableId="1665743738">
+    <w:abstractNumId w:val="14"/>
+  </w:num>
+  <w:num w:numId="17" w16cid:durableId="458453078">
     <w:abstractNumId w:val="13"/>
   </w:num>
-  <w:num w:numId="17" w16cid:durableId="458453078">
-    <w:abstractNumId w:val="12"/>
+  <w:num w:numId="18" w16cid:durableId="124005790">
+    <w:abstractNumId w:val="6"/>
   </w:num>
 </w:numbering>
 </file>

</xml_diff>

<commit_message>
updated clients to have date ranges and spoofed up the cover letter
</commit_message>
<xml_diff>
--- a/Bjorn Mathisen Detailed Resume.docx
+++ b/Bjorn Mathisen Detailed Resume.docx
@@ -52,7 +52,40 @@
           <w:sz w:val="20"/>
           <w:szCs w:val="20"/>
         </w:rPr>
-        <w:t>224-622-8543 || thebcm27@gmail.com</w:t>
+        <w:t xml:space="preserve"> Cell </w:t>
+      </w:r>
+      <w:r>
+        <w:rPr>
+          <w:rFonts w:eastAsia="Proxima Nova"/>
+          <w:b/>
+          <w:i/>
+          <w:iCs/>
+          <w:sz w:val="20"/>
+          <w:szCs w:val="20"/>
+        </w:rPr>
+        <w:t xml:space="preserve">224-622-8543 || </w:t>
+      </w:r>
+      <w:r>
+        <w:rPr>
+          <w:rFonts w:eastAsia="Proxima Nova"/>
+          <w:b/>
+          <w:i/>
+          <w:iCs/>
+          <w:sz w:val="20"/>
+          <w:szCs w:val="20"/>
+        </w:rPr>
+        <w:t xml:space="preserve">Email </w:t>
+      </w:r>
+      <w:r>
+        <w:rPr>
+          <w:rFonts w:eastAsia="Proxima Nova"/>
+          <w:b/>
+          <w:i/>
+          <w:iCs/>
+          <w:sz w:val="20"/>
+          <w:szCs w:val="20"/>
+        </w:rPr>
+        <w:t>thebcm27@gmail.com</w:t>
       </w:r>
     </w:p>
     <w:p>
@@ -124,11 +157,9 @@
       <w:r>
         <w:t xml:space="preserve">I am a highly skilled full-stack developer with a strong background in C# programming. My experience includes developing and maintaining complex applications, </w:t>
       </w:r>
-      <w:proofErr w:type="gramStart"/>
-      <w:r>
-        <w:t>creating</w:t>
-      </w:r>
-      <w:proofErr w:type="gramEnd"/>
+      <w:r>
+        <w:t>creating,</w:t>
+      </w:r>
       <w:r>
         <w:t xml:space="preserve"> and managing databases, implementing automation, UI testing, and API testing. With a passion for delivering high-quality software solutions, I am committed to staying up-to-date with the latest technologies and best practices. I excel in both individual and team settings and am always eager to take on new challenges and opportunities to grow as a developer.</w:t>
       </w:r>
@@ -731,6 +762,16 @@
         </w:rPr>
       </w:pPr>
       <w:bookmarkStart w:id="0" w:name="_Hlk123903698"/>
+      <w:r>
+        <w:t>Aug 2022 – April 2023 |</w:t>
+      </w:r>
+      <w:r>
+        <w:rPr>
+          <w:b/>
+          <w:bCs/>
+        </w:rPr>
+        <w:t xml:space="preserve"> </w:t>
+      </w:r>
       <w:r>
         <w:rPr>
           <w:b/>
@@ -923,46 +964,47 @@
       <w:pPr>
         <w:ind w:left="720"/>
       </w:pPr>
-      <w:proofErr w:type="spellStart"/>
       <w:r>
         <w:rPr>
           <w:b/>
           <w:bCs/>
         </w:rPr>
         <w:lastRenderedPageBreak/>
-        <w:t>F</w:t>
+        <w:t>Client</w:t>
       </w:r>
       <w:r>
         <w:rPr>
           <w:b/>
           <w:bCs/>
         </w:rPr>
-        <w:t>Client</w:t>
-      </w:r>
-      <w:proofErr w:type="spellEnd"/>
+        <w:t xml:space="preserve">: </w:t>
+      </w:r>
       <w:r>
         <w:rPr>
           <w:b/>
           <w:bCs/>
         </w:rPr>
-        <w:t xml:space="preserve">: </w:t>
-      </w:r>
-      <w:r>
+        <w:t>Trane Technologies</w:t>
+      </w:r>
+    </w:p>
+    <w:p>
+      <w:pPr>
+        <w:ind w:left="720"/>
         <w:rPr>
           <w:b/>
           <w:bCs/>
         </w:rPr>
-        <w:t>Trane Technologies</w:t>
-      </w:r>
-    </w:p>
-    <w:p>
-      <w:pPr>
-        <w:ind w:left="720"/>
+      </w:pPr>
+      <w:r>
+        <w:t>July 2021 – Aug 2022 |</w:t>
+      </w:r>
+      <w:r>
         <w:rPr>
           <w:b/>
           <w:bCs/>
         </w:rPr>
-      </w:pPr>
+        <w:t xml:space="preserve"> </w:t>
+      </w:r>
       <w:r>
         <w:rPr>
           <w:b/>
@@ -1740,12 +1782,21 @@
           <w:b/>
         </w:rPr>
       </w:pPr>
-      <w:r>
-        <w:rPr>
-          <w:rFonts w:eastAsia="Proxima Nova"/>
-          <w:b/>
-        </w:rPr>
-        <w:t>Bachelor’s in Computer Science</w:t>
+      <w:proofErr w:type="gramStart"/>
+      <w:r>
+        <w:rPr>
+          <w:rFonts w:eastAsia="Proxima Nova"/>
+          <w:b/>
+        </w:rPr>
+        <w:t>Bachelor’s</w:t>
+      </w:r>
+      <w:proofErr w:type="gramEnd"/>
+      <w:r>
+        <w:rPr>
+          <w:rFonts w:eastAsia="Proxima Nova"/>
+          <w:b/>
+        </w:rPr>
+        <w:t xml:space="preserve"> in Computer Science</w:t>
       </w:r>
       <w:r>
         <w:rPr>
@@ -1918,14 +1969,7 @@
           <w:rFonts w:eastAsia="Proxima Nova"/>
           <w:b/>
         </w:rPr>
-        <w:t xml:space="preserve">PERSONAL </w:t>
-      </w:r>
-      <w:r>
-        <w:rPr>
-          <w:rFonts w:eastAsia="Proxima Nova"/>
-          <w:b/>
-        </w:rPr>
-        <w:t>PROJECTS</w:t>
+        <w:t>PERSONAL PROJECTS</w:t>
       </w:r>
     </w:p>
     <w:p>
@@ -2240,7 +2284,6 @@
                                 <w:dataBinding w:prefixMappings="xmlns:ns0='http://purl.org/dc/elements/1.1/' xmlns:ns1='http://schemas.openxmlformats.org/package/2006/metadata/core-properties' " w:xpath="/ns1:coreProperties[1]/ns0:title[1]" w:storeItemID="{6C3C8BC8-F283-45AE-878A-BAB7291924A1}"/>
                                 <w:text/>
                               </w:sdtPr>
-                              <w:sdtEndPr/>
                               <w:sdtContent>
                                 <w:r>
                                   <w:rPr>
@@ -2275,7 +2318,6 @@
                                 <w:dataBinding w:prefixMappings="xmlns:ns0='http://purl.org/dc/elements/1.1/' xmlns:ns1='http://schemas.openxmlformats.org/package/2006/metadata/core-properties' " w:xpath="/ns1:coreProperties[1]/ns0:subject[1]" w:storeItemID="{6C3C8BC8-F283-45AE-878A-BAB7291924A1}"/>
                                 <w:text/>
                               </w:sdtPr>
-                              <w:sdtEndPr/>
                               <w:sdtContent>
                                 <w:r>
                                   <w:rPr>

</xml_diff>

<commit_message>
changed martina company name
</commit_message>
<xml_diff>
--- a/Bjorn Mathisen Detailed Resume.docx
+++ b/Bjorn Mathisen Detailed Resume.docx
@@ -653,7 +653,35 @@
           <w:rFonts w:eastAsia="Proxima Nova"/>
           <w:bCs/>
         </w:rPr>
-        <w:t xml:space="preserve"> July 2021 - Present (1 year </w:t>
+        <w:t xml:space="preserve"> July </w:t>
+      </w:r>
+      <w:r>
+        <w:rPr>
+          <w:rFonts w:eastAsia="Proxima Nova"/>
+          <w:bCs/>
+        </w:rPr>
+        <w:t>26</w:t>
+      </w:r>
+      <w:r>
+        <w:rPr>
+          <w:rFonts w:eastAsia="Proxima Nova"/>
+          <w:bCs/>
+        </w:rPr>
+        <w:t>,</w:t>
+      </w:r>
+      <w:r>
+        <w:rPr>
+          <w:rFonts w:eastAsia="Proxima Nova"/>
+          <w:bCs/>
+        </w:rPr>
+        <w:t xml:space="preserve"> </w:t>
+      </w:r>
+      <w:r>
+        <w:rPr>
+          <w:rFonts w:eastAsia="Proxima Nova"/>
+          <w:bCs/>
+        </w:rPr>
+        <w:t xml:space="preserve">2021 - Present (1 year </w:t>
       </w:r>
       <w:r>
         <w:rPr>
@@ -857,15 +885,7 @@
         <w:t>sed</w:t>
       </w:r>
       <w:r>
-        <w:t xml:space="preserve"> Selenium C# with the C.A.T.S framework to develop automation tests for both the </w:t>
-      </w:r>
-      <w:proofErr w:type="spellStart"/>
-      <w:r>
-        <w:t>Javascript</w:t>
-      </w:r>
-      <w:proofErr w:type="spellEnd"/>
-      <w:r>
-        <w:t xml:space="preserve"> web portal frontend and API endpoints, seamlessly integrating automation stories into the Azure CLI automation pipeline and generating comprehensive reports on test results </w:t>
+        <w:t xml:space="preserve"> Selenium C# with the C.A.T.S framework to develop automation tests for both the Javascript web portal frontend and API endpoints, seamlessly integrating automation stories into the Azure CLI automation pipeline and generating comprehensive reports on test results </w:t>
       </w:r>
       <w:r>
         <w:t xml:space="preserve">for </w:t>
@@ -1160,7 +1180,49 @@
         <w:rPr>
           <w:rStyle w:val="hgkelc"/>
         </w:rPr>
-        <w:t xml:space="preserve">Jan 2021 – June 2021 </w:t>
+        <w:t>Jan</w:t>
+      </w:r>
+      <w:r>
+        <w:rPr>
+          <w:rStyle w:val="hgkelc"/>
+        </w:rPr>
+        <w:t xml:space="preserve"> 18</w:t>
+      </w:r>
+      <w:r>
+        <w:rPr>
+          <w:rStyle w:val="hgkelc"/>
+        </w:rPr>
+        <w:t>,</w:t>
+      </w:r>
+      <w:r>
+        <w:rPr>
+          <w:rStyle w:val="hgkelc"/>
+        </w:rPr>
+        <w:t xml:space="preserve"> 2021 – June </w:t>
+      </w:r>
+      <w:r>
+        <w:rPr>
+          <w:rStyle w:val="hgkelc"/>
+        </w:rPr>
+        <w:t>23</w:t>
+      </w:r>
+      <w:r>
+        <w:rPr>
+          <w:rStyle w:val="hgkelc"/>
+        </w:rPr>
+        <w:t>,</w:t>
+      </w:r>
+      <w:r>
+        <w:rPr>
+          <w:rStyle w:val="hgkelc"/>
+        </w:rPr>
+        <w:t xml:space="preserve"> </w:t>
+      </w:r>
+      <w:r>
+        <w:rPr>
+          <w:rStyle w:val="hgkelc"/>
+        </w:rPr>
+        <w:t xml:space="preserve">2021 </w:t>
       </w:r>
       <w:r>
         <w:rPr>
@@ -1228,15 +1290,7 @@
         </w:rPr>
       </w:pPr>
       <w:r>
-        <w:t xml:space="preserve">Developed individual unit tests for each product using </w:t>
-      </w:r>
-      <w:proofErr w:type="spellStart"/>
-      <w:r>
-        <w:t>NUnit</w:t>
-      </w:r>
-      <w:proofErr w:type="spellEnd"/>
-      <w:r>
-        <w:t xml:space="preserve"> prior to submitting them to QA for quality assurance testing.</w:t>
+        <w:t>Developed individual unit tests for each product using NUnit prior to submitting them to QA for quality assurance testing.</w:t>
       </w:r>
     </w:p>
     <w:p>
@@ -1327,7 +1381,19 @@
         </w:rPr>
       </w:pPr>
       <w:r>
-        <w:t xml:space="preserve">Nov 2019 – Jan 2021 | </w:t>
+        <w:t>Nov</w:t>
+      </w:r>
+      <w:r>
+        <w:t xml:space="preserve"> 8,</w:t>
+      </w:r>
+      <w:r>
+        <w:t xml:space="preserve"> 2019 – Jan</w:t>
+      </w:r>
+      <w:r>
+        <w:t xml:space="preserve"> 11,</w:t>
+      </w:r>
+      <w:r>
+        <w:t xml:space="preserve"> 2021 | </w:t>
       </w:r>
       <w:r>
         <w:rPr>
@@ -1426,7 +1492,7 @@
           <w:b/>
           <w:bCs/>
         </w:rPr>
-        <w:t>Martina Carter Entertainment</w:t>
+        <w:t>Edutainment Living History</w:t>
       </w:r>
       <w:r>
         <w:rPr>
@@ -1445,7 +1511,31 @@
         <w:rPr>
           <w:rStyle w:val="hgkelc"/>
         </w:rPr>
-        <w:t>Aug 2019 – Dec 2019</w:t>
+        <w:t>Aug</w:t>
+      </w:r>
+      <w:r>
+        <w:rPr>
+          <w:rStyle w:val="hgkelc"/>
+        </w:rPr>
+        <w:t xml:space="preserve"> 01,</w:t>
+      </w:r>
+      <w:r>
+        <w:rPr>
+          <w:rStyle w:val="hgkelc"/>
+        </w:rPr>
+        <w:t xml:space="preserve"> 2019 – Dec</w:t>
+      </w:r>
+      <w:r>
+        <w:rPr>
+          <w:rStyle w:val="hgkelc"/>
+        </w:rPr>
+        <w:t xml:space="preserve"> 01,</w:t>
+      </w:r>
+      <w:r>
+        <w:rPr>
+          <w:rStyle w:val="hgkelc"/>
+        </w:rPr>
+        <w:t xml:space="preserve"> 2019</w:t>
       </w:r>
       <w:r>
         <w:rPr>
@@ -1626,23 +1716,13 @@
           <w:rStyle w:val="hgkelc"/>
         </w:rPr>
       </w:pPr>
-      <w:proofErr w:type="spellStart"/>
       <w:r>
         <w:rPr>
           <w:rStyle w:val="hgkelc"/>
           <w:b/>
           <w:bCs/>
         </w:rPr>
-        <w:t>Zerma</w:t>
-      </w:r>
-      <w:proofErr w:type="spellEnd"/>
-      <w:r>
-        <w:rPr>
-          <w:rStyle w:val="hgkelc"/>
-          <w:b/>
-          <w:bCs/>
-        </w:rPr>
-        <w:t xml:space="preserve"> </w:t>
+        <w:t xml:space="preserve">Bioenergy Technology Inc </w:t>
       </w:r>
       <w:r>
         <w:rPr>
@@ -1782,21 +1862,12 @@
           <w:b/>
         </w:rPr>
       </w:pPr>
-      <w:proofErr w:type="gramStart"/>
-      <w:r>
-        <w:rPr>
-          <w:rFonts w:eastAsia="Proxima Nova"/>
-          <w:b/>
-        </w:rPr>
-        <w:t>Bachelor’s</w:t>
-      </w:r>
-      <w:proofErr w:type="gramEnd"/>
-      <w:r>
-        <w:rPr>
-          <w:rFonts w:eastAsia="Proxima Nova"/>
-          <w:b/>
-        </w:rPr>
-        <w:t xml:space="preserve"> in Computer Science</w:t>
+      <w:r>
+        <w:rPr>
+          <w:rFonts w:eastAsia="Proxima Nova"/>
+          <w:b/>
+        </w:rPr>
+        <w:t>Bachelor’s in Computer Science</w:t>
       </w:r>
       <w:r>
         <w:rPr>

</xml_diff>